<commit_message>
update ch. 7 notes
</commit_message>
<xml_diff>
--- a/01-course-notes/07-comparing-a-numerical-variable-across-two-groups.docx
+++ b/01-course-notes/07-comparing-a-numerical-variable-across-two-groups.docx
@@ -63,7 +63,39 @@
         <w:pStyle w:val="FirstParagraph"/>
       </w:pPr>
       <w:r>
-        <w:t xml:space="preserve">In this chapter, we will consider methods that allow us to make comparisons on numerical variables between two different groups. In general, these methods should be used to address research questions involving a categorical predictor variable (with two categories) and a numerical response variable.</w:t>
+        <w:t xml:space="preserve">In this chapter, we will consider methods that allow us to make comparisons on numerical variables between two different groups. In general, these methods should be used to address research questions involving a</w:t>
+      </w:r>
+      <w:r>
+        <w:t xml:space="preserve"> </w:t>
+      </w:r>
+      <w:r>
+        <w:rPr>
+          <w:iCs/>
+          <w:i/>
+        </w:rPr>
+        <w:t xml:space="preserve">categorical explanatory</w:t>
+      </w:r>
+      <w:r>
+        <w:t xml:space="preserve"> </w:t>
+      </w:r>
+      <w:r>
+        <w:t xml:space="preserve">variable (with two categories) and a</w:t>
+      </w:r>
+      <w:r>
+        <w:t xml:space="preserve"> </w:t>
+      </w:r>
+      <w:r>
+        <w:rPr>
+          <w:iCs/>
+          <w:i/>
+        </w:rPr>
+        <w:t xml:space="preserve">numerical response</w:t>
+      </w:r>
+      <w:r>
+        <w:t xml:space="preserve"> </w:t>
+      </w:r>
+      <w:r>
+        <w:t xml:space="preserve">variable.</w:t>
       </w:r>
     </w:p>
     <w:p>
@@ -96,7 +128,7 @@
         <w:t xml:space="preserve">when the samples are dependent (i.e., matched or paired).</w:t>
       </w:r>
     </w:p>
-    <w:bookmarkStart w:id="56" w:name="X5b166211a5fd852386f3ca7bf9b992acb5ea057"/>
+    <w:bookmarkStart w:id="58" w:name="X5b166211a5fd852386f3ca7bf9b992acb5ea057"/>
     <w:p>
       <w:pPr>
         <w:pStyle w:val="Heading2"/>
@@ -110,16 +142,45 @@
         <w:pStyle w:val="FirstParagraph"/>
       </w:pPr>
       <w:r>
-        <w:t xml:space="preserve">The hypothesis testing procedures presented in this section should be used when the observations from the two groups being compared are dependent. Whether or not the observations are dependent is determined by how the data are collected. To see this, consider the following example.</w:t>
-      </w:r>
-    </w:p>
-    <w:bookmarkStart w:id="43" w:name="Xa006b6bf855f405b8a2b17f0d98c2bd832b83b5"/>
+        <w:t xml:space="preserve">The hypothesis testing procedures presented in this section should be used when the observations from the two groups being compared are</w:t>
+      </w:r>
+      <w:r>
+        <w:t xml:space="preserve"> </w:t>
+      </w:r>
+      <w:r>
+        <w:rPr>
+          <w:iCs/>
+          <w:i/>
+        </w:rPr>
+        <w:t xml:space="preserve">independent</w:t>
+      </w:r>
+      <w:r>
+        <w:t xml:space="preserve">. Whether or not the observations between the two groups are</w:t>
+      </w:r>
+      <w:r>
+        <w:t xml:space="preserve"> </w:t>
+      </w:r>
+      <w:r>
+        <w:rPr>
+          <w:iCs/>
+          <w:i/>
+        </w:rPr>
+        <w:t xml:space="preserve">independent</w:t>
+      </w:r>
+      <w:r>
+        <w:t xml:space="preserve"> </w:t>
+      </w:r>
+      <w:r>
+        <w:t xml:space="preserve">is determined by how the data are collected. To see this, consider the following example.</w:t>
+      </w:r>
+    </w:p>
+    <w:bookmarkStart w:id="45" w:name="Xa006b6bf855f405b8a2b17f0d98c2bd832b83b5"/>
     <w:p>
       <w:pPr>
         <w:pStyle w:val="Heading3"/>
       </w:pPr>
       <w:r>
-        <w:t xml:space="preserve">Example 7.1: Nicotine Withdrawal and Perceived Elapsed Time</w:t>
+        <w:t xml:space="preserve">Example 7.1: Nicotine withdrawal and Perceived Elapsed Time</w:t>
       </w:r>
     </w:p>
     <w:p>
@@ -127,7 +188,7 @@
         <w:pStyle w:val="FirstParagraph"/>
       </w:pPr>
       <w:r>
-        <w:t xml:space="preserve">Recall the study conducted by researchers at Pennsylvania State University which investigated whether time perception, a simple indication of a person’s ability to concentrate, is impaired during nicotine withdrawal. This study was discussed in Chapter 6. Twenty smokers were put through a 24-hour smoking abstinence and were asked to estimate how much time had passed during a 45-second period. Another 22 individuals who are non-smokers were recruited; they were also asked to estimate how much time had passed during a 45-second period. Suppose the resulting data on perceived elapsed time (in seconds) were analyzed as shown below (these results are artificial but are similar to the actual findings).</w:t>
+        <w:t xml:space="preserve">Recall the study conducted by researchers at Pennsylvania State University which investigated whether time perception, a simple indication of a person’s ability to concentrate, is impaired during nicotine withdrawal. This study was discussed in Chapter 6. Twenty smokers were put through a 24-hour smoking abstinence and were asked to estimate how much time had passed during a 45-second period. Then, we analyzed another 22 individuals who were daily smokers, but were not asked to abstain from smoking for 24-hours (i.e., no nicotine withdrawal). They were also asked to estimate how much time had passed during a 45-second period. Suppose the resulting data on perceived elapsed time (in seconds) were collected from both groups as shown below (these results are artificial but are similar to the actual findings).</w:t>
       </w:r>
     </w:p>
     <w:p>
@@ -164,7 +225,7 @@
         <w:rPr>
           <w:rStyle w:val="VerbatimChar"/>
         </w:rPr>
-        <w:t xml:space="preserve">  status       sex      age time_passed</w:t>
+        <w:t xml:space="preserve">  status        sex      age time_passed</w:t>
       </w:r>
       <w:r>
         <w:br/>
@@ -173,7 +234,7 @@
         <w:rPr>
           <w:rStyle w:val="VerbatimChar"/>
         </w:rPr>
-        <w:t xml:space="preserve">  &lt;chr&gt;        &lt;chr&gt;  &lt;dbl&gt;       &lt;dbl&gt;</w:t>
+        <w:t xml:space="preserve">  &lt;chr&gt;         &lt;chr&gt;  &lt;dbl&gt;       &lt;dbl&gt;</w:t>
       </w:r>
       <w:r>
         <w:br/>
@@ -182,7 +243,7 @@
         <w:rPr>
           <w:rStyle w:val="VerbatimChar"/>
         </w:rPr>
-        <w:t xml:space="preserve">1 non-smoker   male      42        42.5</w:t>
+        <w:t xml:space="preserve">1 no withdrawal male      42        42.5</w:t>
       </w:r>
       <w:r>
         <w:br/>
@@ -191,7 +252,7 @@
         <w:rPr>
           <w:rStyle w:val="VerbatimChar"/>
         </w:rPr>
-        <w:t xml:space="preserve">2 non-smoker   male      40        41.2</w:t>
+        <w:t xml:space="preserve">2 no withdrawal male      40        41.2</w:t>
       </w:r>
       <w:r>
         <w:br/>
@@ -200,7 +261,7 @@
         <w:rPr>
           <w:rStyle w:val="VerbatimChar"/>
         </w:rPr>
-        <w:t xml:space="preserve">3 non-smoker   male      45        51.7</w:t>
+        <w:t xml:space="preserve">3 no withdrawal male      45        51.7</w:t>
       </w:r>
       <w:r>
         <w:br/>
@@ -209,7 +270,7 @@
         <w:rPr>
           <w:rStyle w:val="VerbatimChar"/>
         </w:rPr>
-        <w:t xml:space="preserve">4 daily smoker male      31        59.9</w:t>
+        <w:t xml:space="preserve">4 withdrawal    male      31        59.9</w:t>
       </w:r>
       <w:r>
         <w:br/>
@@ -218,7 +279,7 @@
         <w:rPr>
           <w:rStyle w:val="VerbatimChar"/>
         </w:rPr>
-        <w:t xml:space="preserve">5 daily smoker female    42        52.6</w:t>
+        <w:t xml:space="preserve">5 withdrawal    female    42        52.6</w:t>
       </w:r>
       <w:r>
         <w:br/>
@@ -227,7 +288,7 @@
         <w:rPr>
           <w:rStyle w:val="VerbatimChar"/>
         </w:rPr>
-        <w:t xml:space="preserve">6 daily smoker male      32        42.8</w:t>
+        <w:t xml:space="preserve">6 withdrawal    male      32        42.8</w:t>
       </w:r>
     </w:p>
     <w:p>
@@ -242,7 +303,23 @@
         <w:t xml:space="preserve">Research Question</w:t>
       </w:r>
       <w:r>
-        <w:t xml:space="preserve">: Do those smokers suffering from nicotine withdrawal tend to believe that more time has elapsed than non-smokers?</w:t>
+        <w:t xml:space="preserve">: Do daily smokers suffering from nicotine withdrawal tend to believe that more time has elapsed than daily smokers</w:t>
+      </w:r>
+      <w:r>
+        <w:t xml:space="preserve"> </w:t>
+      </w:r>
+      <w:r>
+        <w:rPr>
+          <w:iCs/>
+          <w:i/>
+        </w:rPr>
+        <w:t xml:space="preserve">not</w:t>
+      </w:r>
+      <w:r>
+        <w:t xml:space="preserve"> </w:t>
+      </w:r>
+      <w:r>
+        <w:t xml:space="preserve">suffering from nicotine withdrawal?</w:t>
       </w:r>
     </w:p>
     <w:p>
@@ -271,14 +348,6 @@
     </w:p>
     <w:p>
       <w:pPr>
-        <w:pStyle w:val="FirstParagraph"/>
-      </w:pPr>
-      <w:r>
-        <w:t xml:space="preserve">Note that when the response variable is numerical and the explanatory variable is categorical (with two categories), a two-sample independent t-test is appropriate for testing for differences across the two groups.</w:t>
-      </w:r>
-    </w:p>
-    <w:p>
-      <w:pPr>
         <w:numPr>
           <w:ilvl w:val="0"/>
           <w:numId w:val="1004"/>
@@ -290,6 +359,11 @@
       </w:r>
     </w:p>
     <w:p>
+      <w:r>
+        <w:br w:type="page"/>
+      </w:r>
+    </w:p>
+    <w:p>
       <w:pPr>
         <w:pStyle w:val="FirstParagraph"/>
       </w:pPr>
@@ -312,6 +386,7 @@
         <w:t xml:space="preserve">function.</w:t>
       </w:r>
     </w:p>
+    <w:bookmarkStart w:id="20" w:name="annotated-cell-2"/>
     <w:p>
       <w:pPr>
         <w:pStyle w:val="SourceCode"/>
@@ -353,6 +428,68 @@
         <w:t xml:space="preserve"> time_elapsed)</w:t>
       </w:r>
     </w:p>
+    <w:bookmarkEnd w:id="20"/>
+    <w:p>
+      <w:pPr>
+        <w:pStyle w:val="DefinitionTerm"/>
+      </w:pPr>
+      <w:r>
+        <w:t xml:space="preserve">Line 1</w:t>
+      </w:r>
+    </w:p>
+    <w:p>
+      <w:pPr>
+        <w:pStyle w:val="Definition"/>
+      </w:pPr>
+      <w:r>
+        <w:t xml:space="preserve">Using the</w:t>
+      </w:r>
+      <w:r>
+        <w:t xml:space="preserve"> </w:t>
+      </w:r>
+      <w:r>
+        <w:rPr>
+          <w:rStyle w:val="VerbatimChar"/>
+        </w:rPr>
+        <w:t xml:space="preserve">favstats</w:t>
+      </w:r>
+      <w:r>
+        <w:t xml:space="preserve"> </w:t>
+      </w:r>
+      <w:r>
+        <w:t xml:space="preserve">function, denote the</w:t>
+      </w:r>
+      <w:r>
+        <w:t xml:space="preserve"> </w:t>
+      </w:r>
+      <w:r>
+        <w:rPr>
+          <w:rStyle w:val="VerbatimChar"/>
+        </w:rPr>
+        <w:t xml:space="preserve">response ~ explanatory</w:t>
+      </w:r>
+      <w:r>
+        <w:t xml:space="preserve"> </w:t>
+      </w:r>
+      <w:r>
+        <w:t xml:space="preserve">variables from the</w:t>
+      </w:r>
+      <w:r>
+        <w:t xml:space="preserve"> </w:t>
+      </w:r>
+      <w:r>
+        <w:rPr>
+          <w:rStyle w:val="VerbatimChar"/>
+        </w:rPr>
+        <w:t xml:space="preserve">data =</w:t>
+      </w:r>
+      <w:r>
+        <w:t xml:space="preserve"> </w:t>
+      </w:r>
+      <w:r>
+        <w:t xml:space="preserve">set.</w:t>
+      </w:r>
+    </w:p>
     <w:p>
       <w:pPr>
         <w:pStyle w:val="SourceCode"/>
@@ -361,7 +498,7 @@
         <w:rPr>
           <w:rStyle w:val="VerbatimChar"/>
         </w:rPr>
-        <w:t xml:space="preserve">        status   min      Q1 median      Q3   max    mean       sd  n missing</w:t>
+        <w:t xml:space="preserve">         status   min      Q1 median      Q3   max    mean       sd  n missing</w:t>
       </w:r>
       <w:r>
         <w:br/>
@@ -370,7 +507,7 @@
         <w:rPr>
           <w:rStyle w:val="VerbatimChar"/>
         </w:rPr>
-        <w:t xml:space="preserve">1 daily smoker 39.12 48.7450 53.260 56.6575 69.37 52.6535 7.268202 20       0</w:t>
+        <w:t xml:space="preserve">1 no withdrawal 30.86 41.2375 45.865 49.4625 61.21 45.2200 6.826466 22       0</w:t>
       </w:r>
       <w:r>
         <w:br/>
@@ -379,7 +516,7 @@
         <w:rPr>
           <w:rStyle w:val="VerbatimChar"/>
         </w:rPr>
-        <w:t xml:space="preserve">2   non-smoker 30.86 41.2375 45.865 49.4625 61.21 45.2200 6.826466 22       0</w:t>
+        <w:t xml:space="preserve">2    withdrawal 39.12 48.7450 53.260 56.6575 69.37 52.6535 7.268202 20       0</w:t>
       </w:r>
     </w:p>
     <w:p>
@@ -391,7 +528,23 @@
         <w:pStyle w:val="Compact"/>
       </w:pPr>
       <w:r>
-        <w:t xml:space="preserve">Report the observed mean perceived time passed for study participants suffering from nicotine withdrawl. How about for non-smokers?</w:t>
+        <w:t xml:space="preserve">Report the observed mean perceived time passed for study participants suffering from nicotine withdrawal. How about for participants</w:t>
+      </w:r>
+      <w:r>
+        <w:t xml:space="preserve"> </w:t>
+      </w:r>
+      <w:r>
+        <w:rPr>
+          <w:iCs/>
+          <w:i/>
+        </w:rPr>
+        <w:t xml:space="preserve">not</w:t>
+      </w:r>
+      <w:r>
+        <w:t xml:space="preserve"> </w:t>
+      </w:r>
+      <w:r>
+        <w:t xml:space="preserve">suffering from nicotine withdrawal?</w:t>
       </w:r>
     </w:p>
     <w:p>
@@ -403,19 +556,7 @@
         <w:pStyle w:val="Compact"/>
       </w:pPr>
       <w:r>
-        <w:t xml:space="preserve">Calculate the observed difference in the mean perceived time elapsed between daily smokers and non-smokers.</w:t>
-      </w:r>
-    </w:p>
-    <w:p>
-      <w:pPr>
-        <w:numPr>
-          <w:ilvl w:val="0"/>
-          <w:numId w:val="1007"/>
-        </w:numPr>
-        <w:pStyle w:val="Compact"/>
-      </w:pPr>
-      <w:r>
-        <w:t xml:space="preserve">Let’s refresh ourselves, what are the three types of plots used to plot a single numerical variable?</w:t>
+        <w:t xml:space="preserve">Calculate the observed sample difference in the mean perceived time elapsed between participants suffering nicotine withdrawal and participants not suffering nicotine withdrawal.</w:t>
       </w:r>
     </w:p>
     <w:p>
@@ -435,7 +576,7 @@
         <w:pStyle w:val="BodyText"/>
       </w:pPr>
       <w:r>
-        <w:t xml:space="preserve">When we want to add a categorical variable (like Diet) to a histogram, we create separate plots for each level of the categorical variable. These separate plots are called facets. We are comparing the cholesterol levels for corn flake and oatbran diets, so we will have two facets, one per diet.</w:t>
+        <w:t xml:space="preserve">When we want to add a categorical variable (like withdrawal status) to a histogram, we can create separate plots for each level of the categorical variable. These separate plots are called facets. We are comparing the perceived time passed between participants suffering withdrawal and participants not suffering withdrawal, so we will have two facets, one per status.</w:t>
       </w:r>
     </w:p>
     <w:p>
@@ -731,18 +872,18 @@
           <wp:inline>
             <wp:extent cx="4620126" cy="2310063"/>
             <wp:effectExtent b="0" l="0" r="0" t="0"/>
-            <wp:docPr descr="" title="" id="21" name="Picture"/>
+            <wp:docPr descr="" title="" id="22" name="Picture"/>
             <a:graphic>
               <a:graphicData uri="http://schemas.openxmlformats.org/drawingml/2006/picture">
                 <pic:pic>
                   <pic:nvPicPr>
-                    <pic:cNvPr descr="07-comparing-a-numerical-variable-across-two-groups_files/figure-docx/unnamed-chunk-4-1.png" id="22" name="Picture"/>
+                    <pic:cNvPr descr="07-comparing-a-numerical-variable-across-two-groups_files/figure-docx/unnamed-chunk-4-1.png" id="23" name="Picture"/>
                     <pic:cNvPicPr>
                       <a:picLocks noChangeArrowheads="1" noChangeAspect="1"/>
                     </pic:cNvPicPr>
                   </pic:nvPicPr>
                   <pic:blipFill>
-                    <a:blip r:embed="rId20"/>
+                    <a:blip r:embed="rId21"/>
                     <a:stretch>
                       <a:fillRect/>
                     </a:stretch>
@@ -1020,18 +1161,18 @@
           <wp:inline>
             <wp:extent cx="4620126" cy="1848050"/>
             <wp:effectExtent b="0" l="0" r="0" t="0"/>
-            <wp:docPr descr="" title="" id="24" name="Picture"/>
+            <wp:docPr descr="" title="" id="25" name="Picture"/>
             <a:graphic>
               <a:graphicData uri="http://schemas.openxmlformats.org/drawingml/2006/picture">
                 <pic:pic>
                   <pic:nvPicPr>
-                    <pic:cNvPr descr="07-comparing-a-numerical-variable-across-two-groups_files/figure-docx/unnamed-chunk-5-1.png" id="25" name="Picture"/>
+                    <pic:cNvPr descr="07-comparing-a-numerical-variable-across-two-groups_files/figure-docx/unnamed-chunk-5-1.png" id="26" name="Picture"/>
                     <pic:cNvPicPr>
                       <a:picLocks noChangeArrowheads="1" noChangeAspect="1"/>
                     </pic:cNvPicPr>
                   </pic:nvPicPr>
                   <pic:blipFill>
-                    <a:blip r:embed="rId23"/>
+                    <a:blip r:embed="rId24"/>
                     <a:stretch>
                       <a:fillRect/>
                     </a:stretch>
@@ -1071,7 +1212,27 @@
         <w:pStyle w:val="BodyText"/>
       </w:pPr>
       <w:r>
-        <w:t xml:space="preserve">Since the difference will change from sample to sample, in order to make valid inferences about the true population difference, we must first understand how the difference in sample means is expected to change from sample to sample. That is, we must determine what differences in means are likely to happen by chance when taking random samples from populations with the same mean.</w:t>
+        <w:t xml:space="preserve">Since we know the difference will change from sample to sample, in order to make valid inferences about the true population difference, we must first understand how the difference in sample means is expected to change from sample to sample. That is, we must determine what differences in means are likely to happen by chance when taking random samples from populations with the same mean.</w:t>
+      </w:r>
+    </w:p>
+    <w:p>
+      <w:pPr>
+        <w:numPr>
+          <w:ilvl w:val="0"/>
+          <w:numId w:val="1007"/>
+        </w:numPr>
+        <w:pStyle w:val="Compact"/>
+      </w:pPr>
+      <w:r>
+        <w:t xml:space="preserve">Set up the null and alternative hypotheses (in words and symbols).</w:t>
+      </w:r>
+    </w:p>
+    <w:p>
+      <w:pPr>
+        <w:pStyle w:val="FirstParagraph"/>
+      </w:pPr>
+      <w:r>
+        <w:t xml:space="preserve">In order to test our research question, we could conduct a simulation similar to what we did with two categorical variables (e.g., Mythbusters yawn experiment). Recall, we follwed the following steps:</w:t>
       </w:r>
     </w:p>
     <w:p>
@@ -1083,15 +1244,7 @@
         <w:pStyle w:val="Compact"/>
       </w:pPr>
       <w:r>
-        <w:t xml:space="preserve">Set up the null and alternative hypotheses (in words and symbols).</w:t>
-      </w:r>
-    </w:p>
-    <w:p>
-      <w:pPr>
-        <w:pStyle w:val="FirstParagraph"/>
-      </w:pPr>
-      <w:r>
-        <w:t xml:space="preserve">In order to test our research question, we could conduct a simulation similar to what we did with two categorical variables (yawn experiment). Recall, we:</w:t>
+        <w:t xml:space="preserve">Step 1: Write the ____________ and ____________ on ______ cards.</w:t>
       </w:r>
     </w:p>
     <w:p>
@@ -1103,7 +1256,7 @@
         <w:pStyle w:val="Compact"/>
       </w:pPr>
       <w:r>
-        <w:t xml:space="preserve">Step 1: Write the ____________ and ____________ on ______ cards.</w:t>
+        <w:t xml:space="preserve">Step 2: Simulate what could have happened if the null was true and ________________.</w:t>
       </w:r>
     </w:p>
     <w:p>
@@ -1115,7 +1268,7 @@
         <w:pStyle w:val="Compact"/>
       </w:pPr>
       <w:r>
-        <w:t xml:space="preserve">Step 2: Simulate what could have happened if the null was true and ________________.</w:t>
+        <w:t xml:space="preserve">Step 3: Generate a new data set by _________________________________.</w:t>
       </w:r>
     </w:p>
     <w:p>
@@ -1127,7 +1280,31 @@
         <w:pStyle w:val="Compact"/>
       </w:pPr>
       <w:r>
-        <w:t xml:space="preserve">Step 3: Generate a new data set by _________________________________.</w:t>
+        <w:t xml:space="preserve">Step 4: Calculate the ____________________________ for the new simulated data set and add it to the dot plot.</w:t>
+      </w:r>
+    </w:p>
+    <w:p>
+      <w:pPr>
+        <w:pStyle w:val="FirstParagraph"/>
+      </w:pPr>
+      <w:r>
+        <w:t xml:space="preserve">We would then repeat this process 100 or 1000 times to get an idea of what the sampling distribution of the</w:t>
+      </w:r>
+      <w:r>
+        <w:t xml:space="preserve"> </w:t>
+      </w:r>
+      <w:r>
+        <w:rPr>
+          <w:iCs/>
+          <w:i/>
+        </w:rPr>
+        <w:t xml:space="preserve">difference</w:t>
+      </w:r>
+      <w:r>
+        <w:t xml:space="preserve"> </w:t>
+      </w:r>
+      <w:r>
+        <w:t xml:space="preserve">in means between the two groups looks like.</w:t>
       </w:r>
     </w:p>
     <w:p>
@@ -1139,15 +1316,7 @@
         <w:pStyle w:val="Compact"/>
       </w:pPr>
       <w:r>
-        <w:t xml:space="preserve">Step 4: Calculate the ____________________________ for the new simulated data set and add it to the dot plot.</w:t>
-      </w:r>
-    </w:p>
-    <w:p>
-      <w:pPr>
-        <w:pStyle w:val="FirstParagraph"/>
-      </w:pPr>
-      <w:r>
-        <w:t xml:space="preserve">We would then repeat this process 100 or 1000 times to get an idea of what the sampling distribution of the</w:t>
+        <w:t xml:space="preserve">Assuming there is</w:t>
       </w:r>
       <w:r>
         <w:t xml:space="preserve"> </w:t>
@@ -1157,25 +1326,13 @@
           <w:iCs/>
           <w:i/>
         </w:rPr>
-        <w:t xml:space="preserve">difference</w:t>
+        <w:t xml:space="preserve">no difference</w:t>
       </w:r>
       <w:r>
         <w:t xml:space="preserve"> </w:t>
       </w:r>
       <w:r>
-        <w:t xml:space="preserve">in means looks like.</w:t>
-      </w:r>
-    </w:p>
-    <w:p>
-      <w:pPr>
-        <w:numPr>
-          <w:ilvl w:val="0"/>
-          <w:numId w:val="1013"/>
-        </w:numPr>
-        <w:pStyle w:val="Compact"/>
-      </w:pPr>
-      <w:r>
-        <w:t xml:space="preserve">Assuming there is no difference in mean percieved time elapsed between the smokers and non-smokers, where do you expect the distribution to be centered? Explain.</w:t>
+        <w:t xml:space="preserve">in mean percieved time elapsed between participants suffering from nicotine withdrawal and participants not suffering from nicotine withdrawal (i.e., Null is true), where do you expect the distribution to be centered? Explain.</w:t>
       </w:r>
     </w:p>
     <w:p>
@@ -1192,7 +1349,7 @@
         <w:t xml:space="preserve">“</w:t>
       </w:r>
       <w:r>
-        <w:t xml:space="preserve">new simualted</w:t>
+        <w:t xml:space="preserve">new simulated</w:t>
       </w:r>
       <w:r>
         <w:t xml:space="preserve">”</w:t>
@@ -1201,7 +1358,7 @@
         <w:t xml:space="preserve"> </w:t>
       </w:r>
       <w:r>
-        <w:t xml:space="preserve">data sets (under the assumption there is no difference in mean perceived time elapsed between the two groups, following the process above) and one panel of the actual data observed from the study.</w:t>
+        <w:t xml:space="preserve">data sets under the assumption there is no difference in mean perceived time elapsed between the two groups (i.e., Null is true), following the process above, and one panel of the actual data observed from the sample of 42 daily smokers in our study.</w:t>
       </w:r>
     </w:p>
     <w:p>
@@ -1213,18 +1370,18 @@
           <wp:inline>
             <wp:extent cx="5334000" cy="5334000"/>
             <wp:effectExtent b="0" l="0" r="0" t="0"/>
-            <wp:docPr descr="" title="" id="27" name="Picture"/>
+            <wp:docPr descr="" title="" id="28" name="Picture"/>
             <a:graphic>
               <a:graphicData uri="http://schemas.openxmlformats.org/drawingml/2006/picture">
                 <pic:pic>
                   <pic:nvPicPr>
-                    <pic:cNvPr descr="07-comparing-a-numerical-variable-across-two-groups_files/figure-docx/unnamed-chunk-6-1.png" id="28" name="Picture"/>
+                    <pic:cNvPr descr="07-comparing-a-numerical-variable-across-two-groups_files/figure-docx/unnamed-chunk-6-1.png" id="29" name="Picture"/>
                     <pic:cNvPicPr>
                       <a:picLocks noChangeArrowheads="1" noChangeAspect="1"/>
                     </pic:cNvPicPr>
                   </pic:nvPicPr>
                   <pic:blipFill>
-                    <a:blip r:embed="rId26"/>
+                    <a:blip r:embed="rId27"/>
                     <a:stretch>
                       <a:fillRect/>
                     </a:stretch>
@@ -1255,12 +1412,12 @@
       <w:pPr>
         <w:numPr>
           <w:ilvl w:val="0"/>
-          <w:numId w:val="1014"/>
+          <w:numId w:val="1013"/>
         </w:numPr>
         <w:pStyle w:val="Compact"/>
       </w:pPr>
       <w:r>
-        <w:t xml:space="preserve">Which panel contains the actual data observed in the study? Was it hard to pick out? Remember what it was like trying to pick this out.</w:t>
+        <w:t xml:space="preserve">Which panel contains the actual data observed in the sample of 42 daily smokers in our study? Was it hard to pick out? Remember what it was like trying to pick this out.</w:t>
       </w:r>
     </w:p>
     <w:p>
@@ -1268,7 +1425,7 @@
         <w:pStyle w:val="FirstParagraph"/>
       </w:pPr>
       <w:r>
-        <w:t xml:space="preserve">We could take these and calculate the observed difference in cholesterol levels for each panel and plot this to begin creating the distribution of our sampling difference in means.</w:t>
+        <w:t xml:space="preserve">We could take these and calculate the observed difference in mean perceived elapsed time between the two groups for each panel and plot this to begin creating the distribution of our sampling difference in means.</w:t>
       </w:r>
     </w:p>
     <w:p>
@@ -1280,18 +1437,18 @@
           <wp:inline>
             <wp:extent cx="5334000" cy="5334000"/>
             <wp:effectExtent b="0" l="0" r="0" t="0"/>
-            <wp:docPr descr="" title="" id="30" name="Picture"/>
+            <wp:docPr descr="" title="" id="31" name="Picture"/>
             <a:graphic>
               <a:graphicData uri="http://schemas.openxmlformats.org/drawingml/2006/picture">
                 <pic:pic>
                   <pic:nvPicPr>
-                    <pic:cNvPr descr="07-comparing-a-numerical-variable-across-two-groups_files/figure-docx/unnamed-chunk-7-1.png" id="31" name="Picture"/>
+                    <pic:cNvPr descr="07-comparing-a-numerical-variable-across-two-groups_files/figure-docx/unnamed-chunk-7-1.png" id="32" name="Picture"/>
                     <pic:cNvPicPr>
                       <a:picLocks noChangeArrowheads="1" noChangeAspect="1"/>
                     </pic:cNvPicPr>
                   </pic:nvPicPr>
                   <pic:blipFill>
-                    <a:blip r:embed="rId29"/>
+                    <a:blip r:embed="rId30"/>
                     <a:stretch>
                       <a:fillRect/>
                     </a:stretch>
@@ -1318,58 +1475,84 @@
         </w:drawing>
       </w:r>
     </w:p>
-    <w:p>
-      <w:pPr>
-        <w:pStyle w:val="BodyText"/>
-      </w:pPr>
-      <w:r>
-        <w:drawing>
-          <wp:inline>
-            <wp:extent cx="4620126" cy="3696101"/>
-            <wp:effectExtent b="0" l="0" r="0" t="0"/>
-            <wp:docPr descr="" title="" id="33" name="Picture"/>
-            <a:graphic>
-              <a:graphicData uri="http://schemas.openxmlformats.org/drawingml/2006/picture">
-                <pic:pic>
-                  <pic:nvPicPr>
-                    <pic:cNvPr descr="07-comparing-a-numerical-variable-across-two-groups_files/figure-docx/unnamed-chunk-8-1.png" id="34" name="Picture"/>
-                    <pic:cNvPicPr>
-                      <a:picLocks noChangeArrowheads="1" noChangeAspect="1"/>
-                    </pic:cNvPicPr>
-                  </pic:nvPicPr>
-                  <pic:blipFill>
-                    <a:blip r:embed="rId32"/>
-                    <a:stretch>
-                      <a:fillRect/>
-                    </a:stretch>
-                  </pic:blipFill>
-                  <pic:spPr bwMode="auto">
-                    <a:xfrm>
-                      <a:off x="0" y="0"/>
-                      <a:ext cx="4620126" cy="3696101"/>
-                    </a:xfrm>
-                    <a:prstGeom prst="rect">
-                      <a:avLst/>
-                    </a:prstGeom>
-                    <a:noFill/>
-                    <a:ln w="9525">
-                      <a:noFill/>
-                      <a:headEnd/>
-                      <a:tailEnd/>
-                    </a:ln>
-                  </pic:spPr>
-                </pic:pic>
-              </a:graphicData>
-            </a:graphic>
-          </wp:inline>
-        </w:drawing>
-      </w:r>
-    </w:p>
+    <w:tbl>
+      <w:tblPr>
+        <w:tblStyle w:val="Table"/>
+        <w:tblW w:type="pct" w:w="5000"/>
+        <w:tblLook w:firstRow="0" w:lastRow="0" w:firstColumn="0" w:lastColumn="0" w:noHBand="0" w:noVBand="0" w:val="0000"/>
+        <w:jc w:val="start"/>
+      </w:tblPr>
+      <w:tblGrid>
+        <w:gridCol w:w="7920"/>
+      </w:tblGrid>
+      <w:tr>
+        <w:tc>
+          <w:tcPr/>
+          <w:p>
+            <w:pPr>
+              <w:jc w:val="center"/>
+            </w:pPr>
+            <w:r>
+              <w:drawing>
+                <wp:inline>
+                  <wp:extent cx="4620126" cy="3696101"/>
+                  <wp:effectExtent b="0" l="0" r="0" t="0"/>
+                  <wp:docPr descr="" title="" id="34" name="Picture"/>
+                  <a:graphic>
+                    <a:graphicData uri="http://schemas.openxmlformats.org/drawingml/2006/picture">
+                      <pic:pic>
+                        <pic:nvPicPr>
+                          <pic:cNvPr descr="07-comparing-a-numerical-variable-across-two-groups_files/figure-docx/unnamed-chunk-8-1.png" id="35" name="Picture"/>
+                          <pic:cNvPicPr>
+                            <a:picLocks noChangeArrowheads="1" noChangeAspect="1"/>
+                          </pic:cNvPicPr>
+                        </pic:nvPicPr>
+                        <pic:blipFill>
+                          <a:blip r:embed="rId33"/>
+                          <a:stretch>
+                            <a:fillRect/>
+                          </a:stretch>
+                        </pic:blipFill>
+                        <pic:spPr bwMode="auto">
+                          <a:xfrm>
+                            <a:off x="0" y="0"/>
+                            <a:ext cx="4620126" cy="3696101"/>
+                          </a:xfrm>
+                          <a:prstGeom prst="rect">
+                            <a:avLst/>
+                          </a:prstGeom>
+                          <a:noFill/>
+                          <a:ln w="9525">
+                            <a:noFill/>
+                            <a:headEnd/>
+                            <a:tailEnd/>
+                          </a:ln>
+                        </pic:spPr>
+                      </pic:pic>
+                    </a:graphicData>
+                  </a:graphic>
+                </wp:inline>
+              </w:drawing>
+            </w:r>
+          </w:p>
+          <w:p>
+            <w:pPr>
+              <w:jc w:val="center"/>
+            </w:pPr>
+            <w:pPr>
+              <w:jc w:val="start"/>
+              <w:spacing w:before="200"/>
+              <w:pStyle w:val="ImageCaption"/>
+            </w:pPr>
+          </w:p>
+        </w:tc>
+      </w:tr>
+    </w:tbl>
     <w:p>
       <w:pPr>
         <w:numPr>
           <w:ilvl w:val="0"/>
-          <w:numId w:val="1015"/>
+          <w:numId w:val="1014"/>
         </w:numPr>
         <w:pStyle w:val="Compact"/>
       </w:pPr>
@@ -1382,7 +1565,20 @@
         <w:pStyle w:val="FirstParagraph"/>
       </w:pPr>
       <w:r>
-        <w:t xml:space="preserve">It turns out that these sample means vary in a predictable way, and we can use what we know about this predictable pattern to determine what outcomes are likely (or not likely) to happen by chance. This predictable pattern is called the sampling distribution for the difference in means.</w:t>
+        <w:t xml:space="preserve">It turns out that these sample means vary in a predictable way, and we can use what we know about this predictable pattern to determine what outcomes are likely (or not likely) to happen by chance. This predictable pattern is called the</w:t>
+      </w:r>
+      <w:r>
+        <w:t xml:space="preserve"> </w:t>
+      </w:r>
+      <w:r>
+        <w:rPr>
+          <w:iCs/>
+          <w:i/>
+        </w:rPr>
+        <w:t xml:space="preserve">sampling distribution for the difference in means</w:t>
+      </w:r>
+      <w:r>
+        <w:t xml:space="preserve">.</w:t>
       </w:r>
     </w:p>
     <w:p>
@@ -1432,18 +1628,18 @@
                 <wp:inline>
                   <wp:extent cx="152400" cy="152400"/>
                   <wp:effectExtent b="0" l="0" r="0" t="0"/>
-                  <wp:docPr descr="" title="" id="36" name="Picture"/>
+                  <wp:docPr descr="" title="" id="37" name="Picture"/>
                   <a:graphic>
                     <a:graphicData uri="http://schemas.openxmlformats.org/drawingml/2006/picture">
                       <pic:pic>
                         <pic:nvPicPr>
-                          <pic:cNvPr descr="C:\PROGRA~1\RStudio\RESOUR~1\app\bin\quarto\share\formats\docx\note.png" id="37" name="Picture"/>
+                          <pic:cNvPr descr="C:\Users\erobin17\AppData\Local\Programs\Quarto\share\formats\docx\note.png" id="38" name="Picture"/>
                           <pic:cNvPicPr>
                             <a:picLocks noChangeArrowheads="1" noChangeAspect="1"/>
                           </pic:cNvPicPr>
                         </pic:nvPicPr>
                         <pic:blipFill>
-                          <a:blip r:embed="rId35"/>
+                          <a:blip r:embed="rId36"/>
                           <a:stretch>
                             <a:fillRect/>
                           </a:stretch>
@@ -1520,7 +1716,7 @@
             <w:pPr>
               <w:numPr>
                 <w:ilvl w:val="0"/>
-                <w:numId w:val="1016"/>
+                <w:numId w:val="1015"/>
               </w:numPr>
             </w:pPr>
             <w:r>
@@ -1569,7 +1765,7 @@
             <w:pPr>
               <w:numPr>
                 <w:ilvl w:val="0"/>
-                <w:numId w:val="1016"/>
+                <w:numId w:val="1015"/>
               </w:numPr>
             </w:pPr>
             <w:r>
@@ -1694,7 +1890,7 @@
             <w:pPr>
               <w:numPr>
                 <w:ilvl w:val="0"/>
-                <w:numId w:val="1017"/>
+                <w:numId w:val="1016"/>
               </w:numPr>
               <w:pStyle w:val="Compact"/>
             </w:pPr>
@@ -2096,29 +2292,29 @@
       <w:pPr>
         <w:numPr>
           <w:ilvl w:val="0"/>
+          <w:numId w:val="1017"/>
+        </w:numPr>
+        <w:pStyle w:val="Compact"/>
+      </w:pPr>
+      <w:r>
+        <w:t xml:space="preserve">Calculate the observed T test-statistic for the study data.</w:t>
+      </w:r>
+    </w:p>
+    <w:p>
+      <w:r>
+        <w:br w:type="page"/>
+      </w:r>
+    </w:p>
+    <w:p>
+      <w:pPr>
+        <w:numPr>
+          <w:ilvl w:val="0"/>
           <w:numId w:val="1018"/>
         </w:numPr>
         <w:pStyle w:val="Compact"/>
       </w:pPr>
       <w:r>
-        <w:t xml:space="preserve">Calculate the observed T test-statistic for the study data.</w:t>
-      </w:r>
-    </w:p>
-    <w:p>
-      <w:r>
-        <w:br w:type="page"/>
-      </w:r>
-    </w:p>
-    <w:p>
-      <w:pPr>
-        <w:numPr>
-          <w:ilvl w:val="0"/>
-          <w:numId w:val="1019"/>
-        </w:numPr>
-        <w:pStyle w:val="Compact"/>
-      </w:pPr>
-      <w:r>
-        <w:t xml:space="preserve">Using the t-distribution provided below, show how you would calculate/estimate the p-value.</w:t>
+        <w:t xml:space="preserve">Using the t-distribution provided below, show how you would estimate the p-value.</w:t>
       </w:r>
     </w:p>
     <w:tbl>
@@ -2143,18 +2339,18 @@
                 <wp:inline>
                   <wp:extent cx="3733800" cy="1318904"/>
                   <wp:effectExtent b="0" l="0" r="0" t="0"/>
-                  <wp:docPr descr="" title="" id="39" name="Picture"/>
+                  <wp:docPr descr="" title="" id="40" name="Picture"/>
                   <a:graphic>
                     <a:graphicData uri="http://schemas.openxmlformats.org/drawingml/2006/picture">
                       <pic:pic>
                         <pic:nvPicPr>
-                          <pic:cNvPr descr="07-images/tdist-7.1.png" id="40" name="Picture"/>
+                          <pic:cNvPr descr="07-images/tdist-7.1.png" id="41" name="Picture"/>
                           <pic:cNvPicPr>
                             <a:picLocks noChangeArrowheads="1" noChangeAspect="1"/>
                           </pic:cNvPicPr>
                         </pic:nvPicPr>
                         <pic:blipFill>
-                          <a:blip r:embed="rId38"/>
+                          <a:blip r:embed="rId39"/>
                           <a:stretch>
                             <a:fillRect/>
                           </a:stretch>
@@ -2202,6 +2398,7 @@
         <w:t xml:space="preserve">Additionally, we can use R to conduct our two-sample independent t-test to answer our research question.</w:t>
       </w:r>
     </w:p>
+    <w:bookmarkStart w:id="42" w:name="annotated-cell-5"/>
     <w:p>
       <w:pPr>
         <w:pStyle w:val="SourceCode"/>
@@ -2285,7 +2482,7 @@
         <w:rPr>
           <w:rStyle w:val="AttributeTok"/>
         </w:rPr>
-        <w:t xml:space="preserve">mu =</w:t>
+        <w:t xml:space="preserve">order =</w:t>
       </w:r>
       <w:r>
         <w:rPr>
@@ -2295,14 +2492,86 @@
       </w:r>
       <w:r>
         <w:rPr>
-          <w:rStyle w:val="DecValTok"/>
-        </w:rPr>
-        <w:t xml:space="preserve">0</w:t>
+          <w:rStyle w:val="FunctionTok"/>
+        </w:rPr>
+        <w:t xml:space="preserve">c</w:t>
       </w:r>
       <w:r>
         <w:rPr>
           <w:rStyle w:val="NormalTok"/>
         </w:rPr>
+        <w:t xml:space="preserve">(</w:t>
+      </w:r>
+      <w:r>
+        <w:rPr>
+          <w:rStyle w:val="StringTok"/>
+        </w:rPr>
+        <w:t xml:space="preserve">"withdrawal"</w:t>
+      </w:r>
+      <w:r>
+        <w:rPr>
+          <w:rStyle w:val="NormalTok"/>
+        </w:rPr>
+        <w:t xml:space="preserve">, </w:t>
+      </w:r>
+      <w:r>
+        <w:rPr>
+          <w:rStyle w:val="StringTok"/>
+        </w:rPr>
+        <w:t xml:space="preserve">"no withdrawal"</w:t>
+      </w:r>
+      <w:r>
+        <w:rPr>
+          <w:rStyle w:val="NormalTok"/>
+        </w:rPr>
+        <w:t xml:space="preserve">),</w:t>
+      </w:r>
+      <w:r>
+        <w:br/>
+      </w:r>
+      <w:r>
+        <w:rPr>
+          <w:rStyle w:val="NormalTok"/>
+        </w:rPr>
+        <w:t xml:space="preserve">       </w:t>
+      </w:r>
+      <w:r>
+        <w:rPr>
+          <w:rStyle w:val="CommentTok"/>
+        </w:rPr>
+        <w:t xml:space="preserve">#mu = 0,</w:t>
+      </w:r>
+      <w:r>
+        <w:br/>
+      </w:r>
+      <w:r>
+        <w:rPr>
+          <w:rStyle w:val="NormalTok"/>
+        </w:rPr>
+        <w:t xml:space="preserve">       </w:t>
+      </w:r>
+      <w:r>
+        <w:rPr>
+          <w:rStyle w:val="AttributeTok"/>
+        </w:rPr>
+        <w:t xml:space="preserve">alternative =</w:t>
+      </w:r>
+      <w:r>
+        <w:rPr>
+          <w:rStyle w:val="NormalTok"/>
+        </w:rPr>
+        <w:t xml:space="preserve"> </w:t>
+      </w:r>
+      <w:r>
+        <w:rPr>
+          <w:rStyle w:val="StringTok"/>
+        </w:rPr>
+        <w:t xml:space="preserve">"greater"</w:t>
+      </w:r>
+      <w:r>
+        <w:rPr>
+          <w:rStyle w:val="NormalTok"/>
+        </w:rPr>
         <w:t xml:space="preserve">,</w:t>
       </w:r>
       <w:r>
@@ -2318,58 +2587,262 @@
         <w:rPr>
           <w:rStyle w:val="AttributeTok"/>
         </w:rPr>
+        <w:t xml:space="preserve">conf_int =</w:t>
+      </w:r>
+      <w:r>
+        <w:rPr>
+          <w:rStyle w:val="NormalTok"/>
+        </w:rPr>
+        <w:t xml:space="preserve"> </w:t>
+      </w:r>
+      <w:r>
+        <w:rPr>
+          <w:rStyle w:val="ConstantTok"/>
+        </w:rPr>
+        <w:t xml:space="preserve">FALSE</w:t>
+      </w:r>
+      <w:r>
+        <w:rPr>
+          <w:rStyle w:val="NormalTok"/>
+        </w:rPr>
+        <w:t xml:space="preserve">)</w:t>
+      </w:r>
+    </w:p>
+    <w:bookmarkEnd w:id="42"/>
+    <w:p>
+      <w:pPr>
+        <w:pStyle w:val="DefinitionTerm"/>
+      </w:pPr>
+      <w:r>
+        <w:t xml:space="preserve">Line 1</w:t>
+      </w:r>
+    </w:p>
+    <w:p>
+      <w:pPr>
+        <w:pStyle w:val="Definition"/>
+      </w:pPr>
+      <w:r>
+        <w:t xml:space="preserve">Using the</w:t>
+      </w:r>
+      <w:r>
+        <w:t xml:space="preserve"> </w:t>
+      </w:r>
+      <w:r>
+        <w:rPr>
+          <w:rStyle w:val="VerbatimChar"/>
+        </w:rPr>
+        <w:t xml:space="preserve">t_test()</w:t>
+      </w:r>
+      <w:r>
+        <w:t xml:space="preserve"> </w:t>
+      </w:r>
+      <w:r>
+        <w:t xml:space="preserve">function, designate the</w:t>
+      </w:r>
+      <w:r>
+        <w:t xml:space="preserve"> </w:t>
+      </w:r>
+      <w:r>
+        <w:rPr>
+          <w:rStyle w:val="VerbatimChar"/>
+        </w:rPr>
+        <w:t xml:space="preserve">x =</w:t>
+      </w:r>
+      <w:r>
+        <w:t xml:space="preserve"> </w:t>
+      </w:r>
+      <w:r>
+        <w:t xml:space="preserve">data set.</w:t>
+      </w:r>
+    </w:p>
+    <w:p>
+      <w:pPr>
+        <w:pStyle w:val="DefinitionTerm"/>
+      </w:pPr>
+      <w:r>
+        <w:t xml:space="preserve">Line 2</w:t>
+      </w:r>
+    </w:p>
+    <w:p>
+      <w:pPr>
+        <w:pStyle w:val="Definition"/>
+      </w:pPr>
+      <w:r>
+        <w:t xml:space="preserve">Then identify the</w:t>
+      </w:r>
+      <w:r>
+        <w:t xml:space="preserve"> </w:t>
+      </w:r>
+      <w:r>
+        <w:rPr>
+          <w:rStyle w:val="VerbatimChar"/>
+        </w:rPr>
+        <w:t xml:space="preserve">explanatory =</w:t>
+      </w:r>
+      <w:r>
+        <w:t xml:space="preserve"> </w:t>
+      </w:r>
+      <w:r>
+        <w:t xml:space="preserve">variable,</w:t>
+      </w:r>
+    </w:p>
+    <w:p>
+      <w:pPr>
+        <w:pStyle w:val="DefinitionTerm"/>
+      </w:pPr>
+      <w:r>
+        <w:t xml:space="preserve">Line 3</w:t>
+      </w:r>
+    </w:p>
+    <w:p>
+      <w:pPr>
+        <w:pStyle w:val="Definition"/>
+      </w:pPr>
+      <w:r>
+        <w:t xml:space="preserve">and the</w:t>
+      </w:r>
+      <w:r>
+        <w:t xml:space="preserve"> </w:t>
+      </w:r>
+      <w:r>
+        <w:rPr>
+          <w:rStyle w:val="VerbatimChar"/>
+        </w:rPr>
+        <w:t xml:space="preserve">response =</w:t>
+      </w:r>
+      <w:r>
+        <w:t xml:space="preserve"> </w:t>
+      </w:r>
+      <w:r>
+        <w:t xml:space="preserve">variable.</w:t>
+      </w:r>
+    </w:p>
+    <w:p>
+      <w:pPr>
+        <w:pStyle w:val="DefinitionTerm"/>
+      </w:pPr>
+      <w:r>
+        <w:t xml:space="preserve">Line 5</w:t>
+      </w:r>
+    </w:p>
+    <w:p>
+      <w:pPr>
+        <w:pStyle w:val="Definition"/>
+      </w:pPr>
+      <w:r>
+        <w:t xml:space="preserve">The</w:t>
+      </w:r>
+      <w:r>
+        <w:t xml:space="preserve"> </w:t>
+      </w:r>
+      <w:r>
+        <w:rPr>
+          <w:rStyle w:val="VerbatimChar"/>
+        </w:rPr>
+        <w:t xml:space="preserve">order = c("Group 1","Group 2")</w:t>
+      </w:r>
+      <w:r>
+        <w:t xml:space="preserve"> </w:t>
+      </w:r>
+      <w:r>
+        <w:t xml:space="preserve">we are testing is</w:t>
+      </w:r>
+      <w:r>
+        <w:t xml:space="preserve"> </w:t>
+      </w:r>
+      <m:oMath>
+        <m:sSub>
+          <m:e>
+            <m:r>
+              <m:t>μ</m:t>
+            </m:r>
+          </m:e>
+          <m:sub>
+            <m:r>
+              <m:t>1</m:t>
+            </m:r>
+          </m:sub>
+        </m:sSub>
+        <m:r>
+          <m:rPr>
+            <m:sty m:val="p"/>
+          </m:rPr>
+          <m:t>−</m:t>
+        </m:r>
+        <m:sSub>
+          <m:e>
+            <m:r>
+              <m:t>μ</m:t>
+            </m:r>
+          </m:e>
+          <m:sub>
+            <m:r>
+              <m:t>2</m:t>
+            </m:r>
+          </m:sub>
+        </m:sSub>
+      </m:oMath>
+      <w:r>
+        <w:t xml:space="preserve">,</w:t>
+      </w:r>
+    </w:p>
+    <w:p>
+      <w:pPr>
+        <w:pStyle w:val="DefinitionTerm"/>
+      </w:pPr>
+      <w:r>
+        <w:t xml:space="preserve">Line 6</w:t>
+      </w:r>
+    </w:p>
+    <w:p>
+      <w:pPr>
+        <w:pStyle w:val="Definition"/>
+      </w:pPr>
+      <w:r>
+        <w:t xml:space="preserve">with an</w:t>
+      </w:r>
+      <w:r>
+        <w:t xml:space="preserve"> </w:t>
+      </w:r>
+      <w:r>
+        <w:rPr>
+          <w:rStyle w:val="VerbatimChar"/>
+        </w:rPr>
         <w:t xml:space="preserve">alternative =</w:t>
       </w:r>
       <w:r>
-        <w:rPr>
-          <w:rStyle w:val="NormalTok"/>
-        </w:rPr>
         <w:t xml:space="preserve"> </w:t>
       </w:r>
       <w:r>
-        <w:rPr>
-          <w:rStyle w:val="StringTok"/>
-        </w:rPr>
-        <w:t xml:space="preserve">"greater"</w:t>
-      </w:r>
-      <w:r>
-        <w:rPr>
-          <w:rStyle w:val="NormalTok"/>
-        </w:rPr>
-        <w:t xml:space="preserve">,</w:t>
-      </w:r>
-      <w:r>
-        <w:br/>
-      </w:r>
-      <w:r>
-        <w:rPr>
-          <w:rStyle w:val="NormalTok"/>
-        </w:rPr>
-        <w:t xml:space="preserve">       </w:t>
-      </w:r>
-      <w:r>
-        <w:rPr>
-          <w:rStyle w:val="AttributeTok"/>
-        </w:rPr>
-        <w:t xml:space="preserve">conf_int =</w:t>
-      </w:r>
-      <w:r>
-        <w:rPr>
-          <w:rStyle w:val="NormalTok"/>
-        </w:rPr>
+        <w:t xml:space="preserve">upper tailed test.</w:t>
+      </w:r>
+    </w:p>
+    <w:p>
+      <w:pPr>
+        <w:pStyle w:val="DefinitionTerm"/>
+      </w:pPr>
+      <w:r>
+        <w:t xml:space="preserve">Line 7</w:t>
+      </w:r>
+    </w:p>
+    <w:p>
+      <w:pPr>
+        <w:pStyle w:val="Definition"/>
+      </w:pPr>
+      <w:r>
+        <w:t xml:space="preserve">Let’s hide the confidence interval,</w:t>
+      </w:r>
+      <w:r>
         <w:t xml:space="preserve"> </w:t>
       </w:r>
       <w:r>
         <w:rPr>
-          <w:rStyle w:val="ConstantTok"/>
-        </w:rPr>
-        <w:t xml:space="preserve">FALSE</w:t>
-      </w:r>
-      <w:r>
-        <w:rPr>
-          <w:rStyle w:val="NormalTok"/>
-        </w:rPr>
-        <w:t xml:space="preserve">)</w:t>
+          <w:rStyle w:val="VerbatimChar"/>
+        </w:rPr>
+        <w:t xml:space="preserve">conf_int = FALSE</w:t>
+      </w:r>
+      <w:r>
+        <w:t xml:space="preserve">, output for now.</w:t>
       </w:r>
     </w:p>
     <w:p>
@@ -2414,12 +2887,12 @@
       <w:pPr>
         <w:numPr>
           <w:ilvl w:val="0"/>
-          <w:numId w:val="1020"/>
+          <w:numId w:val="1019"/>
         </w:numPr>
         <w:pStyle w:val="Compact"/>
       </w:pPr>
       <w:r>
-        <w:t xml:space="preserve">Write the conclusion in context of the problem.</w:t>
+        <w:t xml:space="preserve">Write the conclusion in context of the problem. Make sure to include your evidence.</w:t>
       </w:r>
     </w:p>
     <w:tbl>
@@ -2464,18 +2937,18 @@
                 <wp:inline>
                   <wp:extent cx="152400" cy="152400"/>
                   <wp:effectExtent b="0" l="0" r="0" t="0"/>
-                  <wp:docPr descr="" title="" id="41" name="Picture"/>
+                  <wp:docPr descr="" title="" id="43" name="Picture"/>
                   <a:graphic>
                     <a:graphicData uri="http://schemas.openxmlformats.org/drawingml/2006/picture">
                       <pic:pic>
                         <pic:nvPicPr>
-                          <pic:cNvPr descr="C:\PROGRA~1\RStudio\RESOUR~1\app\bin\quarto\share\formats\docx\note.png" id="42" name="Picture"/>
+                          <pic:cNvPr descr="C:\Users\erobin17\AppData\Local\Programs\Quarto\share\formats\docx\note.png" id="44" name="Picture"/>
                           <pic:cNvPicPr>
                             <a:picLocks noChangeArrowheads="1" noChangeAspect="1"/>
                           </pic:cNvPicPr>
                         </pic:nvPicPr>
                         <pic:blipFill>
-                          <a:blip r:embed="rId35"/>
+                          <a:blip r:embed="rId36"/>
                           <a:stretch>
                             <a:fillRect/>
                           </a:stretch>
@@ -2528,24 +3001,129 @@
             <w:pPr>
               <w:numPr>
                 <w:ilvl w:val="0"/>
-                <w:numId w:val="1021"/>
+                <w:numId w:val="1020"/>
               </w:numPr>
               <w:pStyle w:val="Compact"/>
             </w:pPr>
             <w:r>
-              <w:t xml:space="preserve">Are the two groups independent?</w:t>
+              <w:t xml:space="preserve">Independent observations</w:t>
+            </w:r>
+            <w:r>
+              <w:t xml:space="preserve"> </w:t>
+            </w:r>
+            <w:r>
+              <w:rPr>
+                <w:iCs/>
+                <w:i/>
+              </w:rPr>
+              <w:t xml:space="preserve">between</w:t>
+            </w:r>
+            <w:r>
+              <w:t xml:space="preserve"> </w:t>
+            </w:r>
+            <w:r>
+              <w:t xml:space="preserve">groups.</w:t>
             </w:r>
           </w:p>
           <w:p>
             <w:pPr>
               <w:numPr>
                 <w:ilvl w:val="0"/>
-                <w:numId w:val="1021"/>
+                <w:numId w:val="1020"/>
               </w:numPr>
               <w:pStyle w:val="Compact"/>
             </w:pPr>
             <w:r>
-              <w:t xml:space="preserve">Are both sample sizes sufficiently large? If not, is it reasonable to assume that both populations are normally distributed?</w:t>
+              <w:t xml:space="preserve">Independent observations</w:t>
+            </w:r>
+            <w:r>
+              <w:t xml:space="preserve"> </w:t>
+            </w:r>
+            <w:r>
+              <w:rPr>
+                <w:iCs/>
+                <w:i/>
+              </w:rPr>
+              <w:t xml:space="preserve">within</w:t>
+            </w:r>
+            <w:r>
+              <w:t xml:space="preserve"> </w:t>
+            </w:r>
+            <w:r>
+              <w:t xml:space="preserve">groups.</w:t>
+            </w:r>
+          </w:p>
+          <w:p>
+            <w:pPr>
+              <w:numPr>
+                <w:ilvl w:val="0"/>
+                <w:numId w:val="1020"/>
+              </w:numPr>
+              <w:pStyle w:val="Compact"/>
+            </w:pPr>
+            <w:r>
+              <w:t xml:space="preserve">Sufficiently large sample sizes in both groups (i.e.,</w:t>
+            </w:r>
+            <w:r>
+              <w:t xml:space="preserve"> </w:t>
+            </w:r>
+            <m:oMath>
+              <m:sSub>
+                <m:e>
+                  <m:r>
+                    <m:t>n</m:t>
+                  </m:r>
+                </m:e>
+                <m:sub>
+                  <m:r>
+                    <m:t>1</m:t>
+                  </m:r>
+                </m:sub>
+              </m:sSub>
+              <m:r>
+                <m:rPr>
+                  <m:sty m:val="p"/>
+                </m:rPr>
+                <m:t>&gt;</m:t>
+              </m:r>
+              <m:r>
+                <m:t>30</m:t>
+              </m:r>
+            </m:oMath>
+            <w:r>
+              <w:t xml:space="preserve"> </w:t>
+            </w:r>
+            <w:r>
+              <w:t xml:space="preserve">and</w:t>
+            </w:r>
+            <w:r>
+              <w:t xml:space="preserve"> </w:t>
+            </w:r>
+            <m:oMath>
+              <m:sSub>
+                <m:e>
+                  <m:r>
+                    <m:t>n</m:t>
+                  </m:r>
+                </m:e>
+                <m:sub>
+                  <m:r>
+                    <m:t>2</m:t>
+                  </m:r>
+                </m:sub>
+              </m:sSub>
+              <m:r>
+                <m:rPr>
+                  <m:sty m:val="p"/>
+                </m:rPr>
+                <m:t>&gt;</m:t>
+              </m:r>
+              <m:r>
+                <m:t>30</m:t>
+              </m:r>
+            </m:oMath>
+            <w:r>
+              <w:t xml:space="preserve">). If not, is it reasonable to assume that both populations are normally distributed?</w:t>
             </w:r>
           </w:p>
         </w:tc>
@@ -2555,24 +3133,24 @@
       <w:pPr>
         <w:numPr>
           <w:ilvl w:val="0"/>
+          <w:numId w:val="1021"/>
+        </w:numPr>
+        <w:pStyle w:val="Compact"/>
+      </w:pPr>
+      <w:r>
+        <w:t xml:space="preserve">Check the conditions for using the two-sample independent t-test.</w:t>
+      </w:r>
+    </w:p>
+    <w:p>
+      <w:pPr>
+        <w:numPr>
+          <w:ilvl w:val="0"/>
           <w:numId w:val="1022"/>
         </w:numPr>
         <w:pStyle w:val="Compact"/>
       </w:pPr>
       <w:r>
-        <w:t xml:space="preserve">Check the conditions for using the two-sample independent t-test.</w:t>
-      </w:r>
-    </w:p>
-    <w:p>
-      <w:pPr>
-        <w:numPr>
-          <w:ilvl w:val="0"/>
-          <w:numId w:val="1023"/>
-        </w:numPr>
-        <w:pStyle w:val="Compact"/>
-      </w:pPr>
-      <w:r>
-        <w:t xml:space="preserve">Can we say that smoking</w:t>
+        <w:t xml:space="preserve">Can we say that nicotine withdrawal</w:t>
       </w:r>
       <w:r>
         <w:t xml:space="preserve"> </w:t>
@@ -2591,8 +3169,8 @@
         <w:t xml:space="preserve">a longer perceived elapsed time? Explain.</w:t>
       </w:r>
     </w:p>
-    <w:bookmarkEnd w:id="43"/>
-    <w:bookmarkStart w:id="55" w:name="X61be9519486d3912a1c7eb0d4e9dc85af1fae76"/>
+    <w:bookmarkEnd w:id="45"/>
+    <w:bookmarkStart w:id="57" w:name="X61be9519486d3912a1c7eb0d4e9dc85af1fae76"/>
     <w:p>
       <w:pPr>
         <w:pStyle w:val="Heading3"/>
@@ -2725,11 +3303,6 @@
       </w:r>
     </w:p>
     <w:p>
-      <w:r>
-        <w:br w:type="page"/>
-      </w:r>
-    </w:p>
-    <w:p>
       <w:pPr>
         <w:pStyle w:val="BodyText"/>
       </w:pPr>
@@ -2805,280 +3378,6 @@
           <w:rStyle w:val="VerbatimChar"/>
         </w:rPr>
         <w:t xml:space="preserve">2 OATBRAN 1.84 3.6900   3.84 4.7025 5.85 4.080714 1.0569802 14       0</w:t>
-      </w:r>
-    </w:p>
-    <w:p>
-      <w:pPr>
-        <w:pStyle w:val="FirstParagraph"/>
-      </w:pPr>
-      <w:r>
-        <w:drawing>
-          <wp:inline>
-            <wp:extent cx="4620126" cy="2310063"/>
-            <wp:effectExtent b="0" l="0" r="0" t="0"/>
-            <wp:docPr descr="" title="" id="45" name="Picture"/>
-            <a:graphic>
-              <a:graphicData uri="http://schemas.openxmlformats.org/drawingml/2006/picture">
-                <pic:pic>
-                  <pic:nvPicPr>
-                    <pic:cNvPr descr="07-comparing-a-numerical-variable-across-two-groups_files/figure-docx/facet-preview-1.png" id="46" name="Picture"/>
-                    <pic:cNvPicPr>
-                      <a:picLocks noChangeArrowheads="1" noChangeAspect="1"/>
-                    </pic:cNvPicPr>
-                  </pic:nvPicPr>
-                  <pic:blipFill>
-                    <a:blip r:embed="rId44"/>
-                    <a:stretch>
-                      <a:fillRect/>
-                    </a:stretch>
-                  </pic:blipFill>
-                  <pic:spPr bwMode="auto">
-                    <a:xfrm>
-                      <a:off x="0" y="0"/>
-                      <a:ext cx="4620126" cy="2310063"/>
-                    </a:xfrm>
-                    <a:prstGeom prst="rect">
-                      <a:avLst/>
-                    </a:prstGeom>
-                    <a:noFill/>
-                    <a:ln w="9525">
-                      <a:noFill/>
-                      <a:headEnd/>
-                      <a:tailEnd/>
-                    </a:ln>
-                  </pic:spPr>
-                </pic:pic>
-              </a:graphicData>
-            </a:graphic>
-          </wp:inline>
-        </w:drawing>
-      </w:r>
-    </w:p>
-    <w:p>
-      <w:pPr>
-        <w:pStyle w:val="BodyText"/>
-      </w:pPr>
-      <w:r>
-        <w:drawing>
-          <wp:inline>
-            <wp:extent cx="4620126" cy="1848050"/>
-            <wp:effectExtent b="0" l="0" r="0" t="0"/>
-            <wp:docPr descr="" title="" id="48" name="Picture"/>
-            <a:graphic>
-              <a:graphicData uri="http://schemas.openxmlformats.org/drawingml/2006/picture">
-                <pic:pic>
-                  <pic:nvPicPr>
-                    <pic:cNvPr descr="07-comparing-a-numerical-variable-across-two-groups_files/figure-docx/vertical-box-1.png" id="49" name="Picture"/>
-                    <pic:cNvPicPr>
-                      <a:picLocks noChangeArrowheads="1" noChangeAspect="1"/>
-                    </pic:cNvPicPr>
-                  </pic:nvPicPr>
-                  <pic:blipFill>
-                    <a:blip r:embed="rId47"/>
-                    <a:stretch>
-                      <a:fillRect/>
-                    </a:stretch>
-                  </pic:blipFill>
-                  <pic:spPr bwMode="auto">
-                    <a:xfrm>
-                      <a:off x="0" y="0"/>
-                      <a:ext cx="4620126" cy="1848050"/>
-                    </a:xfrm>
-                    <a:prstGeom prst="rect">
-                      <a:avLst/>
-                    </a:prstGeom>
-                    <a:noFill/>
-                    <a:ln w="9525">
-                      <a:noFill/>
-                      <a:headEnd/>
-                      <a:tailEnd/>
-                    </a:ln>
-                  </pic:spPr>
-                </pic:pic>
-              </a:graphicData>
-            </a:graphic>
-          </wp:inline>
-        </w:drawing>
-      </w:r>
-    </w:p>
-    <w:p>
-      <w:pPr>
-        <w:numPr>
-          <w:ilvl w:val="0"/>
-          <w:numId w:val="1024"/>
-        </w:numPr>
-        <w:pStyle w:val="Compact"/>
-      </w:pPr>
-      <w:r>
-        <w:t xml:space="preserve">What is the observational unit for this study?</w:t>
-      </w:r>
-    </w:p>
-    <w:p>
-      <w:pPr>
-        <w:numPr>
-          <w:ilvl w:val="0"/>
-          <w:numId w:val="1025"/>
-        </w:numPr>
-        <w:pStyle w:val="Compact"/>
-      </w:pPr>
-      <w:r>
-        <w:t xml:space="preserve">What are the variables assessed in this study? What are their roles (explanatory / response) and data types?</w:t>
-      </w:r>
-    </w:p>
-    <w:p>
-      <w:pPr>
-        <w:numPr>
-          <w:ilvl w:val="0"/>
-          <w:numId w:val="1026"/>
-        </w:numPr>
-        <w:pStyle w:val="Compact"/>
-      </w:pPr>
-      <w:r>
-        <w:t xml:space="preserve">What are the parameters of interest for this study?</w:t>
-      </w:r>
-    </w:p>
-    <w:p>
-      <w:pPr>
-        <w:numPr>
-          <w:ilvl w:val="0"/>
-          <w:numId w:val="1027"/>
-        </w:numPr>
-        <w:pStyle w:val="Compact"/>
-      </w:pPr>
-      <w:r>
-        <w:t xml:space="preserve">Report the observed mean cholesterol level for study participants on the corn flake diet. How about on the oat bran diet?</w:t>
-      </w:r>
-    </w:p>
-    <w:p>
-      <w:pPr>
-        <w:numPr>
-          <w:ilvl w:val="0"/>
-          <w:numId w:val="1028"/>
-        </w:numPr>
-        <w:pStyle w:val="Compact"/>
-      </w:pPr>
-      <w:r>
-        <w:t xml:space="preserve">Calculate the observed difference in the mean cholesterol level between participants on the corn flake diet and participants on the oat bran diet.</w:t>
-      </w:r>
-    </w:p>
-    <w:p>
-      <w:pPr>
-        <w:numPr>
-          <w:ilvl w:val="0"/>
-          <w:numId w:val="1029"/>
-        </w:numPr>
-        <w:pStyle w:val="Compact"/>
-      </w:pPr>
-      <w:r>
-        <w:t xml:space="preserve">Set up the null and alternative hypotheses, in symbols.</w:t>
-      </w:r>
-    </w:p>
-    <w:p>
-      <w:pPr>
-        <w:numPr>
-          <w:ilvl w:val="0"/>
-          <w:numId w:val="1030"/>
-        </w:numPr>
-        <w:pStyle w:val="Compact"/>
-      </w:pPr>
-      <w:r>
-        <w:t xml:space="preserve">Check the conditions for using the two-sample independent t-test.</w:t>
-      </w:r>
-    </w:p>
-    <w:p>
-      <w:pPr>
-        <w:numPr>
-          <w:ilvl w:val="0"/>
-          <w:numId w:val="1031"/>
-        </w:numPr>
-        <w:pStyle w:val="Compact"/>
-      </w:pPr>
-      <w:r>
-        <w:t xml:space="preserve">Independent groups:</w:t>
-      </w:r>
-    </w:p>
-    <w:p>
-      <w:pPr>
-        <w:numPr>
-          <w:ilvl w:val="0"/>
-          <w:numId w:val="1032"/>
-        </w:numPr>
-        <w:pStyle w:val="Compact"/>
-      </w:pPr>
-      <w:r>
-        <w:t xml:space="preserve">Normality assumption:</w:t>
-      </w:r>
-    </w:p>
-    <w:p>
-      <w:pPr>
-        <w:numPr>
-          <w:ilvl w:val="0"/>
-          <w:numId w:val="1033"/>
-        </w:numPr>
-        <w:pStyle w:val="Compact"/>
-      </w:pPr>
-      <w:r>
-        <w:t xml:space="preserve">What do we know about the sampling distribution of the difference in means?</w:t>
-      </w:r>
-    </w:p>
-    <w:p>
-      <w:pPr>
-        <w:numPr>
-          <w:ilvl w:val="0"/>
-          <w:numId w:val="1034"/>
-        </w:numPr>
-        <w:pStyle w:val="Compact"/>
-      </w:pPr>
-      <w:r>
-        <w:t xml:space="preserve">Shape:</w:t>
-      </w:r>
-    </w:p>
-    <w:p>
-      <w:pPr>
-        <w:numPr>
-          <w:ilvl w:val="0"/>
-          <w:numId w:val="1035"/>
-        </w:numPr>
-        <w:pStyle w:val="Compact"/>
-      </w:pPr>
-      <w:r>
-        <w:t xml:space="preserve">Mean:</w:t>
-      </w:r>
-    </w:p>
-    <w:p>
-      <w:pPr>
-        <w:numPr>
-          <w:ilvl w:val="0"/>
-          <w:numId w:val="1036"/>
-        </w:numPr>
-        <w:pStyle w:val="Compact"/>
-      </w:pPr>
-      <w:r>
-        <w:t xml:space="preserve">Standard Deviation (i.e., Standard Error):</w:t>
-      </w:r>
-    </w:p>
-    <w:p>
-      <w:pPr>
-        <w:numPr>
-          <w:ilvl w:val="0"/>
-          <w:numId w:val="1037"/>
-        </w:numPr>
-        <w:pStyle w:val="Compact"/>
-      </w:pPr>
-      <w:r>
-        <w:t xml:space="preserve">Calculate the observed T test-statistic for the data in the study.</w:t>
-      </w:r>
-    </w:p>
-    <w:p>
-      <w:pPr>
-        <w:numPr>
-          <w:ilvl w:val="0"/>
-          <w:numId w:val="1038"/>
-        </w:numPr>
-        <w:pStyle w:val="Compact"/>
-      </w:pPr>
-      <w:r>
-        <w:t xml:space="preserve">Using the t-distribution provided below, show how you would calculate/estimate the p-value.</w:t>
       </w:r>
     </w:p>
     <w:tbl>
@@ -3101,20 +3400,20 @@
             <w:r>
               <w:drawing>
                 <wp:inline>
-                  <wp:extent cx="3733800" cy="1205253"/>
+                  <wp:extent cx="4620126" cy="2310063"/>
                   <wp:effectExtent b="0" l="0" r="0" t="0"/>
-                  <wp:docPr descr="" title="" id="51" name="Picture"/>
+                  <wp:docPr descr="" title="" id="47" name="Picture"/>
                   <a:graphic>
                     <a:graphicData uri="http://schemas.openxmlformats.org/drawingml/2006/picture">
                       <pic:pic>
                         <pic:nvPicPr>
-                          <pic:cNvPr descr="07-images/tdist-7.2.png" id="52" name="Picture"/>
+                          <pic:cNvPr descr="07-comparing-a-numerical-variable-across-two-groups_files/figure-docx/facet-preview-1.png" id="48" name="Picture"/>
                           <pic:cNvPicPr>
                             <a:picLocks noChangeArrowheads="1" noChangeAspect="1"/>
                           </pic:cNvPicPr>
                         </pic:nvPicPr>
                         <pic:blipFill>
-                          <a:blip r:embed="rId50"/>
+                          <a:blip r:embed="rId46"/>
                           <a:stretch>
                             <a:fillRect/>
                           </a:stretch>
@@ -3122,7 +3421,7 @@
                         <pic:spPr bwMode="auto">
                           <a:xfrm>
                             <a:off x="0" y="0"/>
-                            <a:ext cx="3733800" cy="1205253"/>
+                            <a:ext cx="4620126" cy="2310063"/>
                           </a:xfrm>
                           <a:prstGeom prst="rect">
                             <a:avLst/>
@@ -3154,6 +3453,394 @@
         </w:tc>
       </w:tr>
     </w:tbl>
+    <w:tbl>
+      <w:tblPr>
+        <w:tblStyle w:val="Table"/>
+        <w:tblW w:type="pct" w:w="5000"/>
+        <w:tblLook w:firstRow="0" w:lastRow="0" w:firstColumn="0" w:lastColumn="0" w:noHBand="0" w:noVBand="0" w:val="0000"/>
+        <w:jc w:val="start"/>
+      </w:tblPr>
+      <w:tblGrid>
+        <w:gridCol w:w="7920"/>
+      </w:tblGrid>
+      <w:tr>
+        <w:tc>
+          <w:tcPr/>
+          <w:p>
+            <w:pPr>
+              <w:jc w:val="center"/>
+            </w:pPr>
+            <w:r>
+              <w:drawing>
+                <wp:inline>
+                  <wp:extent cx="4620126" cy="1848050"/>
+                  <wp:effectExtent b="0" l="0" r="0" t="0"/>
+                  <wp:docPr descr="" title="" id="50" name="Picture"/>
+                  <a:graphic>
+                    <a:graphicData uri="http://schemas.openxmlformats.org/drawingml/2006/picture">
+                      <pic:pic>
+                        <pic:nvPicPr>
+                          <pic:cNvPr descr="07-comparing-a-numerical-variable-across-two-groups_files/figure-docx/vertical-box-1.png" id="51" name="Picture"/>
+                          <pic:cNvPicPr>
+                            <a:picLocks noChangeArrowheads="1" noChangeAspect="1"/>
+                          </pic:cNvPicPr>
+                        </pic:nvPicPr>
+                        <pic:blipFill>
+                          <a:blip r:embed="rId49"/>
+                          <a:stretch>
+                            <a:fillRect/>
+                          </a:stretch>
+                        </pic:blipFill>
+                        <pic:spPr bwMode="auto">
+                          <a:xfrm>
+                            <a:off x="0" y="0"/>
+                            <a:ext cx="4620126" cy="1848050"/>
+                          </a:xfrm>
+                          <a:prstGeom prst="rect">
+                            <a:avLst/>
+                          </a:prstGeom>
+                          <a:noFill/>
+                          <a:ln w="9525">
+                            <a:noFill/>
+                            <a:headEnd/>
+                            <a:tailEnd/>
+                          </a:ln>
+                        </pic:spPr>
+                      </pic:pic>
+                    </a:graphicData>
+                  </a:graphic>
+                </wp:inline>
+              </w:drawing>
+            </w:r>
+          </w:p>
+          <w:p>
+            <w:pPr>
+              <w:jc w:val="center"/>
+            </w:pPr>
+            <w:pPr>
+              <w:jc w:val="start"/>
+              <w:spacing w:before="200"/>
+              <w:pStyle w:val="ImageCaption"/>
+            </w:pPr>
+          </w:p>
+        </w:tc>
+      </w:tr>
+    </w:tbl>
+    <w:p>
+      <w:pPr>
+        <w:numPr>
+          <w:ilvl w:val="0"/>
+          <w:numId w:val="1023"/>
+        </w:numPr>
+        <w:pStyle w:val="Compact"/>
+      </w:pPr>
+      <w:r>
+        <w:t xml:space="preserve">What is the observational unit for this study?</w:t>
+      </w:r>
+    </w:p>
+    <w:p>
+      <w:pPr>
+        <w:numPr>
+          <w:ilvl w:val="0"/>
+          <w:numId w:val="1024"/>
+        </w:numPr>
+        <w:pStyle w:val="Compact"/>
+      </w:pPr>
+      <w:r>
+        <w:t xml:space="preserve">What are the variables assessed in this study? What are their roles (explanatory / response) and data types?</w:t>
+      </w:r>
+    </w:p>
+    <w:p>
+      <w:pPr>
+        <w:numPr>
+          <w:ilvl w:val="0"/>
+          <w:numId w:val="1025"/>
+        </w:numPr>
+        <w:pStyle w:val="Compact"/>
+      </w:pPr>
+      <w:r>
+        <w:t xml:space="preserve">What are the parameters of interest for this study?</w:t>
+      </w:r>
+    </w:p>
+    <w:p>
+      <w:pPr>
+        <w:numPr>
+          <w:ilvl w:val="0"/>
+          <w:numId w:val="1026"/>
+        </w:numPr>
+        <w:pStyle w:val="Compact"/>
+      </w:pPr>
+      <w:r>
+        <w:t xml:space="preserve">Report the observed sample mean cholesterol level for study participants on the corn flake diet. How about on the oat bran diet?</w:t>
+      </w:r>
+    </w:p>
+    <w:p>
+      <w:pPr>
+        <w:numPr>
+          <w:ilvl w:val="0"/>
+          <w:numId w:val="1027"/>
+        </w:numPr>
+        <w:pStyle w:val="Compact"/>
+      </w:pPr>
+      <w:r>
+        <w:t xml:space="preserve">Calculate the observed difference in the mean cholesterol level between participants on the corn flake diet and participants on the oat bran diet.</w:t>
+      </w:r>
+    </w:p>
+    <w:p>
+      <w:pPr>
+        <w:numPr>
+          <w:ilvl w:val="0"/>
+          <w:numId w:val="1028"/>
+        </w:numPr>
+        <w:pStyle w:val="Compact"/>
+      </w:pPr>
+      <w:r>
+        <w:t xml:space="preserve">Set up the null and alternative hypotheses,</w:t>
+      </w:r>
+      <w:r>
+        <w:t xml:space="preserve"> </w:t>
+      </w:r>
+      <w:r>
+        <w:rPr>
+          <w:iCs/>
+          <w:i/>
+        </w:rPr>
+        <w:t xml:space="preserve">in symbols</w:t>
+      </w:r>
+      <w:r>
+        <w:t xml:space="preserve">.</w:t>
+      </w:r>
+    </w:p>
+    <w:p>
+      <w:pPr>
+        <w:numPr>
+          <w:ilvl w:val="0"/>
+          <w:numId w:val="1029"/>
+        </w:numPr>
+        <w:pStyle w:val="Compact"/>
+      </w:pPr>
+      <w:r>
+        <w:t xml:space="preserve">Check the conditions for using the two-sample independent t-test.</w:t>
+      </w:r>
+    </w:p>
+    <w:p>
+      <w:pPr>
+        <w:numPr>
+          <w:ilvl w:val="0"/>
+          <w:numId w:val="1030"/>
+        </w:numPr>
+        <w:pStyle w:val="Compact"/>
+      </w:pPr>
+      <w:r>
+        <w:t xml:space="preserve">Independent observations</w:t>
+      </w:r>
+      <w:r>
+        <w:t xml:space="preserve"> </w:t>
+      </w:r>
+      <w:r>
+        <w:rPr>
+          <w:iCs/>
+          <w:i/>
+        </w:rPr>
+        <w:t xml:space="preserve">within</w:t>
+      </w:r>
+      <w:r>
+        <w:t xml:space="preserve"> </w:t>
+      </w:r>
+      <w:r>
+        <w:t xml:space="preserve">groups:</w:t>
+      </w:r>
+    </w:p>
+    <w:p>
+      <w:pPr>
+        <w:numPr>
+          <w:ilvl w:val="0"/>
+          <w:numId w:val="1031"/>
+        </w:numPr>
+        <w:pStyle w:val="Compact"/>
+      </w:pPr>
+      <w:r>
+        <w:t xml:space="preserve">Independent observations</w:t>
+      </w:r>
+      <w:r>
+        <w:t xml:space="preserve"> </w:t>
+      </w:r>
+      <w:r>
+        <w:rPr>
+          <w:iCs/>
+          <w:i/>
+        </w:rPr>
+        <w:t xml:space="preserve">between</w:t>
+      </w:r>
+      <w:r>
+        <w:t xml:space="preserve"> </w:t>
+      </w:r>
+      <w:r>
+        <w:t xml:space="preserve">groups:</w:t>
+      </w:r>
+    </w:p>
+    <w:p>
+      <w:pPr>
+        <w:numPr>
+          <w:ilvl w:val="0"/>
+          <w:numId w:val="1032"/>
+        </w:numPr>
+        <w:pStyle w:val="Compact"/>
+      </w:pPr>
+      <w:r>
+        <w:t xml:space="preserve">Normality assumption:</w:t>
+      </w:r>
+    </w:p>
+    <w:p>
+      <w:pPr>
+        <w:numPr>
+          <w:ilvl w:val="0"/>
+          <w:numId w:val="1033"/>
+        </w:numPr>
+        <w:pStyle w:val="Compact"/>
+      </w:pPr>
+      <w:r>
+        <w:t xml:space="preserve">What do we know about the sampling distribution of the difference in means?</w:t>
+      </w:r>
+    </w:p>
+    <w:p>
+      <w:pPr>
+        <w:numPr>
+          <w:ilvl w:val="0"/>
+          <w:numId w:val="1034"/>
+        </w:numPr>
+        <w:pStyle w:val="Compact"/>
+      </w:pPr>
+      <w:r>
+        <w:t xml:space="preserve">Shape:</w:t>
+      </w:r>
+    </w:p>
+    <w:p>
+      <w:pPr>
+        <w:numPr>
+          <w:ilvl w:val="0"/>
+          <w:numId w:val="1035"/>
+        </w:numPr>
+        <w:pStyle w:val="Compact"/>
+      </w:pPr>
+      <w:r>
+        <w:t xml:space="preserve">Mean:</w:t>
+      </w:r>
+    </w:p>
+    <w:p>
+      <w:pPr>
+        <w:numPr>
+          <w:ilvl w:val="0"/>
+          <w:numId w:val="1036"/>
+        </w:numPr>
+        <w:pStyle w:val="Compact"/>
+      </w:pPr>
+      <w:r>
+        <w:t xml:space="preserve">Standard Deviation (i.e., Standard Error):</w:t>
+      </w:r>
+    </w:p>
+    <w:p>
+      <w:pPr>
+        <w:numPr>
+          <w:ilvl w:val="0"/>
+          <w:numId w:val="1037"/>
+        </w:numPr>
+        <w:pStyle w:val="Compact"/>
+      </w:pPr>
+      <w:r>
+        <w:t xml:space="preserve">Calculate the observed T test-statistic for the data in the study.</w:t>
+      </w:r>
+    </w:p>
+    <w:p>
+      <w:pPr>
+        <w:numPr>
+          <w:ilvl w:val="0"/>
+          <w:numId w:val="1038"/>
+        </w:numPr>
+        <w:pStyle w:val="Compact"/>
+      </w:pPr>
+      <w:r>
+        <w:t xml:space="preserve">Using the t-distribution provided below, show how you would estimate the p-value.</w:t>
+      </w:r>
+    </w:p>
+    <w:tbl>
+      <w:tblPr>
+        <w:tblStyle w:val="Table"/>
+        <w:tblW w:type="pct" w:w="5000"/>
+        <w:tblLook w:firstRow="0" w:lastRow="0" w:firstColumn="0" w:lastColumn="0" w:noHBand="0" w:noVBand="0" w:val="0000"/>
+        <w:jc w:val="start"/>
+      </w:tblPr>
+      <w:tblGrid>
+        <w:gridCol w:w="7920"/>
+      </w:tblGrid>
+      <w:tr>
+        <w:tc>
+          <w:tcPr/>
+          <w:p>
+            <w:pPr>
+              <w:jc w:val="center"/>
+            </w:pPr>
+            <w:r>
+              <w:drawing>
+                <wp:inline>
+                  <wp:extent cx="3467100" cy="1119163"/>
+                  <wp:effectExtent b="0" l="0" r="0" t="0"/>
+                  <wp:docPr descr="" title="" id="53" name="Picture"/>
+                  <a:graphic>
+                    <a:graphicData uri="http://schemas.openxmlformats.org/drawingml/2006/picture">
+                      <pic:pic>
+                        <pic:nvPicPr>
+                          <pic:cNvPr descr="07-images/tdist-7.2.png" id="54" name="Picture"/>
+                          <pic:cNvPicPr>
+                            <a:picLocks noChangeArrowheads="1" noChangeAspect="1"/>
+                          </pic:cNvPicPr>
+                        </pic:nvPicPr>
+                        <pic:blipFill>
+                          <a:blip r:embed="rId52"/>
+                          <a:stretch>
+                            <a:fillRect/>
+                          </a:stretch>
+                        </pic:blipFill>
+                        <pic:spPr bwMode="auto">
+                          <a:xfrm>
+                            <a:off x="0" y="0"/>
+                            <a:ext cx="3467100" cy="1119163"/>
+                          </a:xfrm>
+                          <a:prstGeom prst="rect">
+                            <a:avLst/>
+                          </a:prstGeom>
+                          <a:noFill/>
+                          <a:ln w="9525">
+                            <a:noFill/>
+                            <a:headEnd/>
+                            <a:tailEnd/>
+                          </a:ln>
+                        </pic:spPr>
+                      </pic:pic>
+                    </a:graphicData>
+                  </a:graphic>
+                </wp:inline>
+              </w:drawing>
+            </w:r>
+          </w:p>
+          <w:p>
+            <w:pPr>
+              <w:jc w:val="center"/>
+            </w:pPr>
+            <w:pPr>
+              <w:jc w:val="start"/>
+              <w:spacing w:before="200"/>
+              <w:pStyle w:val="ImageCaption"/>
+            </w:pPr>
+          </w:p>
+        </w:tc>
+      </w:tr>
+    </w:tbl>
+    <w:p>
+      <w:r>
+        <w:br w:type="page"/>
+      </w:r>
+    </w:p>
     <w:p>
       <w:pPr>
         <w:pStyle w:val="BodyText"/>
@@ -3245,7 +3932,7 @@
         <w:rPr>
           <w:rStyle w:val="AttributeTok"/>
         </w:rPr>
-        <w:t xml:space="preserve">mu =</w:t>
+        <w:t xml:space="preserve">order =</w:t>
       </w:r>
       <w:r>
         <w:rPr>
@@ -3255,15 +3942,39 @@
       </w:r>
       <w:r>
         <w:rPr>
-          <w:rStyle w:val="DecValTok"/>
-        </w:rPr>
-        <w:t xml:space="preserve">0</w:t>
+          <w:rStyle w:val="FunctionTok"/>
+        </w:rPr>
+        <w:t xml:space="preserve">c</w:t>
       </w:r>
       <w:r>
         <w:rPr>
           <w:rStyle w:val="NormalTok"/>
         </w:rPr>
-        <w:t xml:space="preserve">,</w:t>
+        <w:t xml:space="preserve">(</w:t>
+      </w:r>
+      <w:r>
+        <w:rPr>
+          <w:rStyle w:val="StringTok"/>
+        </w:rPr>
+        <w:t xml:space="preserve">"CORNFLK"</w:t>
+      </w:r>
+      <w:r>
+        <w:rPr>
+          <w:rStyle w:val="NormalTok"/>
+        </w:rPr>
+        <w:t xml:space="preserve">, </w:t>
+      </w:r>
+      <w:r>
+        <w:rPr>
+          <w:rStyle w:val="StringTok"/>
+        </w:rPr>
+        <w:t xml:space="preserve">"OATBRAN"</w:t>
+      </w:r>
+      <w:r>
+        <w:rPr>
+          <w:rStyle w:val="NormalTok"/>
+        </w:rPr>
+        <w:t xml:space="preserve">),</w:t>
       </w:r>
       <w:r>
         <w:br/>
@@ -3379,7 +4090,7 @@
         <w:pStyle w:val="Compact"/>
       </w:pPr>
       <w:r>
-        <w:t xml:space="preserve">Using the output above, write a conclusion in context of the study.</w:t>
+        <w:t xml:space="preserve">Using the output above, write a conclusion in context of the study. Make sure to include your evidence.</w:t>
       </w:r>
     </w:p>
     <w:p>
@@ -3408,6 +4119,11 @@
       </w:r>
       <w:r>
         <w:t xml:space="preserve">a change in cholesterol levels? Explain.</w:t>
+      </w:r>
+    </w:p>
+    <w:p>
+      <w:r>
+        <w:br w:type="page"/>
       </w:r>
     </w:p>
     <w:tbl>
@@ -3452,18 +4168,18 @@
                 <wp:inline>
                   <wp:extent cx="152400" cy="152400"/>
                   <wp:effectExtent b="0" l="0" r="0" t="0"/>
-                  <wp:docPr descr="" title="" id="53" name="Picture"/>
+                  <wp:docPr descr="" title="" id="55" name="Picture"/>
                   <a:graphic>
                     <a:graphicData uri="http://schemas.openxmlformats.org/drawingml/2006/picture">
                       <pic:pic>
                         <pic:nvPicPr>
-                          <pic:cNvPr descr="C:\PROGRA~1\RStudio\RESOUR~1\app\bin\quarto\share\formats\docx\note.png" id="54" name="Picture"/>
+                          <pic:cNvPr descr="C:\Users\erobin17\AppData\Local\Programs\Quarto\share\formats\docx\note.png" id="56" name="Picture"/>
                           <pic:cNvPicPr>
                             <a:picLocks noChangeArrowheads="1" noChangeAspect="1"/>
                           </pic:cNvPicPr>
                         </pic:nvPicPr>
                         <pic:blipFill>
-                          <a:blip r:embed="rId35"/>
+                          <a:blip r:embed="rId36"/>
                           <a:stretch>
                             <a:fillRect/>
                           </a:stretch>
@@ -3517,7 +4233,60 @@
               <w:pStyle w:val="BodyText"/>
             </w:pPr>
             <w:pPr>
-              <w:spacing w:before="16" w:after="16"/>
+              <w:spacing w:before="16"/>
+            </w:pPr>
+          </w:p>
+          <w:p>
+            <w:pPr>
+              <w:pStyle w:val="BodyText"/>
+            </w:pPr>
+            <m:oMathPara>
+              <m:oMathParaPr>
+                <m:jc m:val="center"/>
+              </m:oMathParaPr>
+              <m:oMath>
+                <m:r>
+                  <m:rPr>
+                    <m:nor/>
+                    <m:sty m:val="p"/>
+                  </m:rPr>
+                  <m:t>point estimate</m:t>
+                </m:r>
+                <m:r>
+                  <m:rPr>
+                    <m:sty m:val="p"/>
+                  </m:rPr>
+                  <m:t>±</m:t>
+                </m:r>
+                <m:r>
+                  <m:rPr>
+                    <m:nor/>
+                    <m:sty m:val="p"/>
+                  </m:rPr>
+                  <m:t>t-quantile</m:t>
+                </m:r>
+                <m:r>
+                  <m:rPr>
+                    <m:sty m:val="p"/>
+                  </m:rPr>
+                  <m:t>×</m:t>
+                </m:r>
+                <m:r>
+                  <m:rPr>
+                    <m:nor/>
+                    <m:sty m:val="p"/>
+                  </m:rPr>
+                  <m:t>SE</m:t>
+                </m:r>
+              </m:oMath>
+            </m:oMathPara>
+          </w:p>
+          <w:p>
+            <w:pPr>
+              <w:pStyle w:val="FirstParagraph"/>
+            </w:pPr>
+            <w:pPr>
+              <w:spacing w:after="16"/>
             </w:pPr>
           </w:p>
           <w:p>
@@ -3816,9 +4585,9 @@
         <w:t xml:space="preserve">What does it mean for 0 to fall within the confidence interval?</w:t>
       </w:r>
     </w:p>
-    <w:bookmarkEnd w:id="55"/>
-    <w:bookmarkEnd w:id="56"/>
-    <w:bookmarkStart w:id="66" w:name="X781be40a70547ab371568b1c48e3c2459f6c6c6"/>
+    <w:bookmarkEnd w:id="57"/>
+    <w:bookmarkEnd w:id="58"/>
+    <w:bookmarkStart w:id="68" w:name="X781be40a70547ab371568b1c48e3c2459f6c6c6"/>
     <w:p>
       <w:pPr>
         <w:pStyle w:val="Heading2"/>
@@ -3835,7 +4604,7 @@
         <w:t xml:space="preserve">The hypothesis testing procedures presented in this section should be used when the observations from the two groups being compared are dependent. Whether or not the observations are dependent is determined by how the data are collected. To see this, consider the following example.</w:t>
       </w:r>
     </w:p>
-    <w:bookmarkStart w:id="65" w:name="X9c2582ca12b0c3f2dccb888e256d77794e15244"/>
+    <w:bookmarkStart w:id="67" w:name="X9c2582ca12b0c3f2dccb888e256d77794e15244"/>
     <w:p>
       <w:pPr>
         <w:pStyle w:val="Heading3"/>
@@ -3884,25 +4653,7 @@
         <w:pStyle w:val="BodyText"/>
       </w:pPr>
       <w:r>
-        <w:t xml:space="preserve">Fourteen (14) individuals were randomly assigned a diet that included either oat bran or</w:t>
-      </w:r>
-      <w:r>
-        <w:t xml:space="preserve"> </w:t>
-      </w:r>
-      <w:r>
-        <w:t xml:space="preserve">corn flakes. After two weeks on the initial diet, serum cholesterol were measured and the</w:t>
-      </w:r>
-      <w:r>
-        <w:t xml:space="preserve"> </w:t>
-      </w:r>
-      <w:r>
-        <w:t xml:space="preserve">participants were then crossed-over to the alternate diet. After two-weeks on the second diet,</w:t>
-      </w:r>
-      <w:r>
-        <w:t xml:space="preserve"> </w:t>
-      </w:r>
-      <w:r>
-        <w:t xml:space="preserve">cholesterol levels were once again recorded.</w:t>
+        <w:t xml:space="preserve">Fourteen (14) individuals were randomly assigned a diet that included either corn flakes or oat bran. After two weeks on the initial diet, serum cholesterol were measured and the participants were then crossed-over to the alternate diet. After two-weeks on the second diet, cholesterol levels were once again recorded.</w:t>
       </w:r>
     </w:p>
     <w:p>
@@ -3914,7 +4665,7 @@
         <w:pStyle w:val="Compact"/>
       </w:pPr>
       <w:r>
-        <w:t xml:space="preserve">How was the data collected differently from the previous activities?</w:t>
+        <w:t xml:space="preserve">How was the data collected differently from Example 7.2?</w:t>
       </w:r>
     </w:p>
     <w:p>
@@ -3926,7 +4677,7 @@
         <w:pStyle w:val="Compact"/>
       </w:pPr>
       <w:r>
-        <w:t xml:space="preserve">Are the cholesterol levels independent across the 28 measurements? Explain.</w:t>
+        <w:t xml:space="preserve">Are the cholesterol levels of individuals independent across the 28 measurements? Explain.</w:t>
       </w:r>
     </w:p>
     <w:p>
@@ -3947,7 +4698,23 @@
         <w:t xml:space="preserve">paired study design</w:t>
       </w:r>
       <w:r>
-        <w:t xml:space="preserve">. These could be paired up by taking measurements on the same observational unit twice or taking measurements on similar observational units (e.g. identical twins, similar fields, etc.). When analyzing the data and making conclusions, we must take this design into consideration or we are violating a key assumption (independence).</w:t>
+        <w:t xml:space="preserve">. These could be paired up by taking measurements on the same observational unit twice or taking measurements on similar observational units (e.g. identical twins, similar fields, etc.). When analyzing the data and making conclusions, we must take this design into consideration or we are violating a key assumption (independent observations</w:t>
+      </w:r>
+      <w:r>
+        <w:t xml:space="preserve"> </w:t>
+      </w:r>
+      <w:r>
+        <w:rPr>
+          <w:iCs/>
+          <w:i/>
+        </w:rPr>
+        <w:t xml:space="preserve">between</w:t>
+      </w:r>
+      <w:r>
+        <w:t xml:space="preserve"> </w:t>
+      </w:r>
+      <w:r>
+        <w:t xml:space="preserve">groups!).</w:t>
       </w:r>
     </w:p>
     <w:p>
@@ -4158,15 +4925,15 @@
               <w:spacing w:before="16"/>
             </w:pPr>
             <w:r>
-              <w:t xml:space="preserve">For these data, the first cholesterol level on the cornflake diet is related to the first cholesterol level on the oat bran diet (the two measurements were made on the same person). Thus, these two samples are</w:t>
+              <w:t xml:space="preserve">For these data, the cholesterol level on the corn flake diet is related to the cholesterol level on the oat bran diet (the two measurements were made on the same person). Thus, these two samples are</w:t>
             </w:r>
             <w:r>
               <w:t xml:space="preserve"> </w:t>
             </w:r>
             <w:r>
               <w:rPr>
-                <w:bCs/>
-                <w:b/>
+                <w:iCs/>
+                <w:i/>
               </w:rPr>
               <w:t xml:space="preserve">dependent</w:t>
             </w:r>
@@ -4182,7 +4949,7 @@
               <w:spacing w:after="16"/>
             </w:pPr>
             <w:r>
-              <w:t xml:space="preserve">In other words, much of the variability in the observations is due to differences between people. So, to control for this variability in weights from person to person (which will help us isolate the effect of diet), we will work with the</w:t>
+              <w:t xml:space="preserve">In other words, much of the variability in the observations is due to differences between people. So, to control for this variability in cholesterol levels from person to person (which will help us isolate the effect of diet), we will work with the</w:t>
             </w:r>
             <w:r>
               <w:t xml:space="preserve"> </w:t>
@@ -4198,7 +4965,7 @@
               <w:t xml:space="preserve"> </w:t>
             </w:r>
             <w:r>
-              <w:t xml:space="preserve">on each subject, instead. This will remove the structure of dependence between the cornflake and oat bran groups and will control for the fact that some people, in general, tend to have higher (or lower) cholesterol levels than others.</w:t>
+              <w:t xml:space="preserve">on each subject, instead. This will remove the structure of dependence between the corn flake and oat bran groups and will control for the fact that some people, in general, tend to have higher (or lower) cholesterol levels than others.</w:t>
             </w:r>
           </w:p>
         </w:tc>
@@ -4285,18 +5052,18 @@
                 <wp:inline>
                   <wp:extent cx="3696101" cy="2772075"/>
                   <wp:effectExtent b="0" l="0" r="0" t="0"/>
-                  <wp:docPr descr="" title="" id="58" name="Picture"/>
+                  <wp:docPr descr="" title="" id="60" name="Picture"/>
                   <a:graphic>
                     <a:graphicData uri="http://schemas.openxmlformats.org/drawingml/2006/picture">
                       <pic:pic>
                         <pic:nvPicPr>
-                          <pic:cNvPr descr="07-comparing-a-numerical-variable-across-two-groups_files/figure-docx/histogram-1.png" id="59" name="Picture"/>
+                          <pic:cNvPr descr="07-comparing-a-numerical-variable-across-two-groups_files/figure-docx/histogram-1.png" id="61" name="Picture"/>
                           <pic:cNvPicPr>
                             <a:picLocks noChangeArrowheads="1" noChangeAspect="1"/>
                           </pic:cNvPicPr>
                         </pic:nvPicPr>
                         <pic:blipFill>
-                          <a:blip r:embed="rId57"/>
+                          <a:blip r:embed="rId59"/>
                           <a:stretch>
                             <a:fillRect/>
                           </a:stretch>
@@ -4341,7 +5108,7 @@
         <w:pStyle w:val="BodyText"/>
       </w:pPr>
       <w:r>
-        <w:t xml:space="preserve">Summary statistics for the difference in cholesterol levels between the cornflake diet and oat bran diet are given below:</w:t>
+        <w:t xml:space="preserve">Summary statistics for the difference in cholesterol levels between the corn flake diet and oat bran diet are given below:</w:t>
       </w:r>
     </w:p>
     <w:p>
@@ -4414,7 +5181,7 @@
         <w:pStyle w:val="Compact"/>
       </w:pPr>
       <w:r>
-        <w:t xml:space="preserve">What is the average difference of the 14 subjects? Interpret this value. Does this value seem familiar?</w:t>
+        <w:t xml:space="preserve">What is the mean of the differences for the 14 subjects? Interpret this value. Does this value seem familiar?</w:t>
       </w:r>
     </w:p>
     <w:p>
@@ -4426,12 +5193,23 @@
         <w:pStyle w:val="Compact"/>
       </w:pPr>
       <w:r>
-        <w:t xml:space="preserve">If cereal diet had no effect on cholesterol levels, what would you expect these differences to be, on average?</w:t>
-      </w:r>
-    </w:p>
-    <w:p>
-      <w:r>
-        <w:br w:type="page"/>
+        <w:t xml:space="preserve">If cereal diet had</w:t>
+      </w:r>
+      <w:r>
+        <w:t xml:space="preserve"> </w:t>
+      </w:r>
+      <w:r>
+        <w:rPr>
+          <w:iCs/>
+          <w:i/>
+        </w:rPr>
+        <w:t xml:space="preserve">no effect</w:t>
+      </w:r>
+      <w:r>
+        <w:t xml:space="preserve"> </w:t>
+      </w:r>
+      <w:r>
+        <w:t xml:space="preserve">on cholesterol levels, what would you expect the mean of these differences to be?</w:t>
       </w:r>
     </w:p>
     <w:tbl>
@@ -4790,7 +5568,7 @@
         <w:pStyle w:val="Compact"/>
       </w:pPr>
       <w:r>
-        <w:t xml:space="preserve">Using the t-distribution provided below, show how you would calculate/estimate the p-value.</w:t>
+        <w:t xml:space="preserve">Using the t-distribution provided below, show how you would estimate the p-value.</w:t>
       </w:r>
     </w:p>
     <w:tbl>
@@ -4815,18 +5593,18 @@
                 <wp:inline>
                   <wp:extent cx="3733800" cy="1242518"/>
                   <wp:effectExtent b="0" l="0" r="0" t="0"/>
-                  <wp:docPr descr="" title="" id="61" name="Picture"/>
+                  <wp:docPr descr="" title="" id="63" name="Picture"/>
                   <a:graphic>
                     <a:graphicData uri="http://schemas.openxmlformats.org/drawingml/2006/picture">
                       <pic:pic>
                         <pic:nvPicPr>
-                          <pic:cNvPr descr="07-images/tdist-7.3.png" id="62" name="Picture"/>
+                          <pic:cNvPr descr="07-images/tdist-7.3.png" id="64" name="Picture"/>
                           <pic:cNvPicPr>
                             <a:picLocks noChangeArrowheads="1" noChangeAspect="1"/>
                           </pic:cNvPicPr>
                         </pic:nvPicPr>
                         <pic:blipFill>
-                          <a:blip r:embed="rId60"/>
+                          <a:blip r:embed="rId62"/>
                           <a:stretch>
                             <a:fillRect/>
                           </a:stretch>
@@ -5037,7 +5815,7 @@
         <w:pStyle w:val="Compact"/>
       </w:pPr>
       <w:r>
-        <w:t xml:space="preserve">State a conclusion in context of the study.</w:t>
+        <w:t xml:space="preserve">State a conclusion in context of the study. Make sure to include proper evidence.</w:t>
       </w:r>
     </w:p>
     <w:p>
@@ -5049,23 +5827,7 @@
         <w:pStyle w:val="Compact"/>
       </w:pPr>
       <w:r>
-        <w:t xml:space="preserve">How much evidence does this provide for a change in cholesterol level due to diet? How does this differ from</w:t>
-      </w:r>
-      <w:r>
-        <w:t xml:space="preserve"> </w:t>
-      </w:r>
-      <w:r>
-        <w:rPr>
-          <w:bCs/>
-          <w:b/>
-        </w:rPr>
-        <w:t xml:space="preserve">Example 7.2</w:t>
-      </w:r>
-      <w:r>
-        <w:t xml:space="preserve"> </w:t>
-      </w:r>
-      <w:r>
-        <w:t xml:space="preserve">when we assumed independent samples?</w:t>
+        <w:t xml:space="preserve">How does your conclusion differ from your conclusion in Example 7.2 when we assumed independent samples?</w:t>
       </w:r>
     </w:p>
     <w:p>
@@ -5138,18 +5900,18 @@
                 <wp:inline>
                   <wp:extent cx="152400" cy="152400"/>
                   <wp:effectExtent b="0" l="0" r="0" t="0"/>
-                  <wp:docPr descr="" title="" id="63" name="Picture"/>
+                  <wp:docPr descr="" title="" id="65" name="Picture"/>
                   <a:graphic>
                     <a:graphicData uri="http://schemas.openxmlformats.org/drawingml/2006/picture">
                       <pic:pic>
                         <pic:nvPicPr>
-                          <pic:cNvPr descr="C:\PROGRA~1\RStudio\RESOUR~1\app\bin\quarto\share\formats\docx\note.png" id="64" name="Picture"/>
+                          <pic:cNvPr descr="C:\Users\erobin17\AppData\Local\Programs\Quarto\share\formats\docx\note.png" id="66" name="Picture"/>
                           <pic:cNvPicPr>
                             <a:picLocks noChangeArrowheads="1" noChangeAspect="1"/>
                           </pic:cNvPicPr>
                         </pic:nvPicPr>
                         <pic:blipFill>
-                          <a:blip r:embed="rId35"/>
+                          <a:blip r:embed="rId36"/>
                           <a:stretch>
                             <a:fillRect/>
                           </a:stretch>
@@ -5182,7 +5944,7 @@
               <w:t xml:space="preserve"> </w:t>
             </w:r>
             <w:r>
-              <w:t xml:space="preserve">Checking the Normality Assumption for a Paired t-test</w:t>
+              <w:t xml:space="preserve">Checking the Normality Assumption (CLT) for a Paired t-test</w:t>
             </w:r>
           </w:p>
         </w:tc>
@@ -5424,8 +6186,8 @@
         <w:t xml:space="preserve">Where does 0 fall within the confidence interval? Why does this make sense?</w:t>
       </w:r>
     </w:p>
-    <w:bookmarkEnd w:id="65"/>
-    <w:bookmarkEnd w:id="66"/>
+    <w:bookmarkEnd w:id="67"/>
+    <w:bookmarkEnd w:id="68"/>
     <w:sectPr/>
   </w:body>
 </w:document>
@@ -6127,91 +6889,6 @@
       </w:pPr>
     </w:lvl>
   </w:abstractNum>
-  <w:abstractNum w:abstractNumId="994114">
-    <w:nsid w:val="A994114"/>
-    <w:multiLevelType w:val="multilevel"/>
-    <w:lvl w:ilvl="0">
-      <w:start w:val="14"/>
-      <w:numFmt w:val="decimal"/>
-      <w:lvlText w:val="%1."/>
-      <w:lvlJc w:val="left"/>
-      <w:pPr>
-        <w:ind w:left="720" w:hanging="480"/>
-      </w:pPr>
-    </w:lvl>
-    <w:lvl w:ilvl="1">
-      <w:start w:val="14"/>
-      <w:numFmt w:val="decimal"/>
-      <w:lvlText w:val="%2."/>
-      <w:lvlJc w:val="left"/>
-      <w:pPr>
-        <w:ind w:left="1440" w:hanging="480"/>
-      </w:pPr>
-    </w:lvl>
-    <w:lvl w:ilvl="2">
-      <w:start w:val="14"/>
-      <w:numFmt w:val="decimal"/>
-      <w:lvlText w:val="%3."/>
-      <w:lvlJc w:val="left"/>
-      <w:pPr>
-        <w:ind w:left="2160" w:hanging="480"/>
-      </w:pPr>
-    </w:lvl>
-    <w:lvl w:ilvl="3">
-      <w:start w:val="14"/>
-      <w:numFmt w:val="decimal"/>
-      <w:lvlText w:val="%4."/>
-      <w:lvlJc w:val="left"/>
-      <w:pPr>
-        <w:ind w:left="2880" w:hanging="480"/>
-      </w:pPr>
-    </w:lvl>
-    <w:lvl w:ilvl="4">
-      <w:start w:val="14"/>
-      <w:numFmt w:val="decimal"/>
-      <w:lvlText w:val="%5."/>
-      <w:lvlJc w:val="left"/>
-      <w:pPr>
-        <w:ind w:left="3600" w:hanging="480"/>
-      </w:pPr>
-    </w:lvl>
-    <w:lvl w:ilvl="5">
-      <w:start w:val="14"/>
-      <w:numFmt w:val="decimal"/>
-      <w:lvlText w:val="%6."/>
-      <w:lvlJc w:val="left"/>
-      <w:pPr>
-        <w:ind w:left="4320" w:hanging="480"/>
-      </w:pPr>
-    </w:lvl>
-    <w:lvl w:ilvl="6">
-      <w:start w:val="14"/>
-      <w:numFmt w:val="decimal"/>
-      <w:lvlText w:val="%7."/>
-      <w:lvlJc w:val="left"/>
-      <w:pPr>
-        <w:ind w:left="5040" w:hanging="480"/>
-      </w:pPr>
-    </w:lvl>
-    <w:lvl w:ilvl="7">
-      <w:start w:val="14"/>
-      <w:numFmt w:val="decimal"/>
-      <w:lvlText w:val="%8."/>
-      <w:lvlJc w:val="left"/>
-      <w:pPr>
-        <w:ind w:left="5760" w:hanging="480"/>
-      </w:pPr>
-    </w:lvl>
-    <w:lvl w:ilvl="8">
-      <w:start w:val="14"/>
-      <w:numFmt w:val="decimal"/>
-      <w:lvlText w:val="%9."/>
-      <w:lvlJc w:val="left"/>
-      <w:pPr>
-        <w:ind w:left="6480" w:hanging="480"/>
-      </w:pPr>
-    </w:lvl>
-  </w:abstractNum>
   <w:abstractNum w:abstractNumId="991">
     <w:nsid w:val="A991"/>
     <w:multiLevelType w:val="multilevel"/>
@@ -6288,6 +6965,686 @@
       </w:pPr>
     </w:lvl>
   </w:abstractNum>
+  <w:abstractNum w:abstractNumId="99417">
+    <w:nsid w:val="A99417"/>
+    <w:multiLevelType w:val="multilevel"/>
+    <w:lvl w:ilvl="0">
+      <w:start w:val="7"/>
+      <w:numFmt w:val="decimal"/>
+      <w:lvlText w:val="%1."/>
+      <w:lvlJc w:val="left"/>
+      <w:pPr>
+        <w:ind w:left="720" w:hanging="480"/>
+      </w:pPr>
+    </w:lvl>
+    <w:lvl w:ilvl="1">
+      <w:start w:val="7"/>
+      <w:numFmt w:val="decimal"/>
+      <w:lvlText w:val="%2."/>
+      <w:lvlJc w:val="left"/>
+      <w:pPr>
+        <w:ind w:left="1440" w:hanging="480"/>
+      </w:pPr>
+    </w:lvl>
+    <w:lvl w:ilvl="2">
+      <w:start w:val="7"/>
+      <w:numFmt w:val="decimal"/>
+      <w:lvlText w:val="%3."/>
+      <w:lvlJc w:val="left"/>
+      <w:pPr>
+        <w:ind w:left="2160" w:hanging="480"/>
+      </w:pPr>
+    </w:lvl>
+    <w:lvl w:ilvl="3">
+      <w:start w:val="7"/>
+      <w:numFmt w:val="decimal"/>
+      <w:lvlText w:val="%4."/>
+      <w:lvlJc w:val="left"/>
+      <w:pPr>
+        <w:ind w:left="2880" w:hanging="480"/>
+      </w:pPr>
+    </w:lvl>
+    <w:lvl w:ilvl="4">
+      <w:start w:val="7"/>
+      <w:numFmt w:val="decimal"/>
+      <w:lvlText w:val="%5."/>
+      <w:lvlJc w:val="left"/>
+      <w:pPr>
+        <w:ind w:left="3600" w:hanging="480"/>
+      </w:pPr>
+    </w:lvl>
+    <w:lvl w:ilvl="5">
+      <w:start w:val="7"/>
+      <w:numFmt w:val="decimal"/>
+      <w:lvlText w:val="%6."/>
+      <w:lvlJc w:val="left"/>
+      <w:pPr>
+        <w:ind w:left="4320" w:hanging="480"/>
+      </w:pPr>
+    </w:lvl>
+    <w:lvl w:ilvl="6">
+      <w:start w:val="7"/>
+      <w:numFmt w:val="decimal"/>
+      <w:lvlText w:val="%7."/>
+      <w:lvlJc w:val="left"/>
+      <w:pPr>
+        <w:ind w:left="5040" w:hanging="480"/>
+      </w:pPr>
+    </w:lvl>
+    <w:lvl w:ilvl="7">
+      <w:start w:val="7"/>
+      <w:numFmt w:val="decimal"/>
+      <w:lvlText w:val="%8."/>
+      <w:lvlJc w:val="left"/>
+      <w:pPr>
+        <w:ind w:left="5760" w:hanging="480"/>
+      </w:pPr>
+    </w:lvl>
+    <w:lvl w:ilvl="8">
+      <w:start w:val="7"/>
+      <w:numFmt w:val="decimal"/>
+      <w:lvlText w:val="%9."/>
+      <w:lvlJc w:val="left"/>
+      <w:pPr>
+        <w:ind w:left="6480" w:hanging="480"/>
+      </w:pPr>
+    </w:lvl>
+  </w:abstractNum>
+  <w:abstractNum w:abstractNumId="99418">
+    <w:nsid w:val="A99418"/>
+    <w:multiLevelType w:val="multilevel"/>
+    <w:lvl w:ilvl="0">
+      <w:start w:val="8"/>
+      <w:numFmt w:val="decimal"/>
+      <w:lvlText w:val="%1."/>
+      <w:lvlJc w:val="left"/>
+      <w:pPr>
+        <w:ind w:left="720" w:hanging="480"/>
+      </w:pPr>
+    </w:lvl>
+    <w:lvl w:ilvl="1">
+      <w:start w:val="8"/>
+      <w:numFmt w:val="decimal"/>
+      <w:lvlText w:val="%2."/>
+      <w:lvlJc w:val="left"/>
+      <w:pPr>
+        <w:ind w:left="1440" w:hanging="480"/>
+      </w:pPr>
+    </w:lvl>
+    <w:lvl w:ilvl="2">
+      <w:start w:val="8"/>
+      <w:numFmt w:val="decimal"/>
+      <w:lvlText w:val="%3."/>
+      <w:lvlJc w:val="left"/>
+      <w:pPr>
+        <w:ind w:left="2160" w:hanging="480"/>
+      </w:pPr>
+    </w:lvl>
+    <w:lvl w:ilvl="3">
+      <w:start w:val="8"/>
+      <w:numFmt w:val="decimal"/>
+      <w:lvlText w:val="%4."/>
+      <w:lvlJc w:val="left"/>
+      <w:pPr>
+        <w:ind w:left="2880" w:hanging="480"/>
+      </w:pPr>
+    </w:lvl>
+    <w:lvl w:ilvl="4">
+      <w:start w:val="8"/>
+      <w:numFmt w:val="decimal"/>
+      <w:lvlText w:val="%5."/>
+      <w:lvlJc w:val="left"/>
+      <w:pPr>
+        <w:ind w:left="3600" w:hanging="480"/>
+      </w:pPr>
+    </w:lvl>
+    <w:lvl w:ilvl="5">
+      <w:start w:val="8"/>
+      <w:numFmt w:val="decimal"/>
+      <w:lvlText w:val="%6."/>
+      <w:lvlJc w:val="left"/>
+      <w:pPr>
+        <w:ind w:left="4320" w:hanging="480"/>
+      </w:pPr>
+    </w:lvl>
+    <w:lvl w:ilvl="6">
+      <w:start w:val="8"/>
+      <w:numFmt w:val="decimal"/>
+      <w:lvlText w:val="%7."/>
+      <w:lvlJc w:val="left"/>
+      <w:pPr>
+        <w:ind w:left="5040" w:hanging="480"/>
+      </w:pPr>
+    </w:lvl>
+    <w:lvl w:ilvl="7">
+      <w:start w:val="8"/>
+      <w:numFmt w:val="decimal"/>
+      <w:lvlText w:val="%8."/>
+      <w:lvlJc w:val="left"/>
+      <w:pPr>
+        <w:ind w:left="5760" w:hanging="480"/>
+      </w:pPr>
+    </w:lvl>
+    <w:lvl w:ilvl="8">
+      <w:start w:val="8"/>
+      <w:numFmt w:val="decimal"/>
+      <w:lvlText w:val="%9."/>
+      <w:lvlJc w:val="left"/>
+      <w:pPr>
+        <w:ind w:left="6480" w:hanging="480"/>
+      </w:pPr>
+    </w:lvl>
+  </w:abstractNum>
+  <w:abstractNum w:abstractNumId="99419">
+    <w:nsid w:val="A99419"/>
+    <w:multiLevelType w:val="multilevel"/>
+    <w:lvl w:ilvl="0">
+      <w:start w:val="9"/>
+      <w:numFmt w:val="decimal"/>
+      <w:lvlText w:val="%1."/>
+      <w:lvlJc w:val="left"/>
+      <w:pPr>
+        <w:ind w:left="720" w:hanging="480"/>
+      </w:pPr>
+    </w:lvl>
+    <w:lvl w:ilvl="1">
+      <w:start w:val="9"/>
+      <w:numFmt w:val="decimal"/>
+      <w:lvlText w:val="%2."/>
+      <w:lvlJc w:val="left"/>
+      <w:pPr>
+        <w:ind w:left="1440" w:hanging="480"/>
+      </w:pPr>
+    </w:lvl>
+    <w:lvl w:ilvl="2">
+      <w:start w:val="9"/>
+      <w:numFmt w:val="decimal"/>
+      <w:lvlText w:val="%3."/>
+      <w:lvlJc w:val="left"/>
+      <w:pPr>
+        <w:ind w:left="2160" w:hanging="480"/>
+      </w:pPr>
+    </w:lvl>
+    <w:lvl w:ilvl="3">
+      <w:start w:val="9"/>
+      <w:numFmt w:val="decimal"/>
+      <w:lvlText w:val="%4."/>
+      <w:lvlJc w:val="left"/>
+      <w:pPr>
+        <w:ind w:left="2880" w:hanging="480"/>
+      </w:pPr>
+    </w:lvl>
+    <w:lvl w:ilvl="4">
+      <w:start w:val="9"/>
+      <w:numFmt w:val="decimal"/>
+      <w:lvlText w:val="%5."/>
+      <w:lvlJc w:val="left"/>
+      <w:pPr>
+        <w:ind w:left="3600" w:hanging="480"/>
+      </w:pPr>
+    </w:lvl>
+    <w:lvl w:ilvl="5">
+      <w:start w:val="9"/>
+      <w:numFmt w:val="decimal"/>
+      <w:lvlText w:val="%6."/>
+      <w:lvlJc w:val="left"/>
+      <w:pPr>
+        <w:ind w:left="4320" w:hanging="480"/>
+      </w:pPr>
+    </w:lvl>
+    <w:lvl w:ilvl="6">
+      <w:start w:val="9"/>
+      <w:numFmt w:val="decimal"/>
+      <w:lvlText w:val="%7."/>
+      <w:lvlJc w:val="left"/>
+      <w:pPr>
+        <w:ind w:left="5040" w:hanging="480"/>
+      </w:pPr>
+    </w:lvl>
+    <w:lvl w:ilvl="7">
+      <w:start w:val="9"/>
+      <w:numFmt w:val="decimal"/>
+      <w:lvlText w:val="%8."/>
+      <w:lvlJc w:val="left"/>
+      <w:pPr>
+        <w:ind w:left="5760" w:hanging="480"/>
+      </w:pPr>
+    </w:lvl>
+    <w:lvl w:ilvl="8">
+      <w:start w:val="9"/>
+      <w:numFmt w:val="decimal"/>
+      <w:lvlText w:val="%9."/>
+      <w:lvlJc w:val="left"/>
+      <w:pPr>
+        <w:ind w:left="6480" w:hanging="480"/>
+      </w:pPr>
+    </w:lvl>
+  </w:abstractNum>
+  <w:abstractNum w:abstractNumId="994110">
+    <w:nsid w:val="A994110"/>
+    <w:multiLevelType w:val="multilevel"/>
+    <w:lvl w:ilvl="0">
+      <w:start w:val="10"/>
+      <w:numFmt w:val="decimal"/>
+      <w:lvlText w:val="%1."/>
+      <w:lvlJc w:val="left"/>
+      <w:pPr>
+        <w:ind w:left="720" w:hanging="480"/>
+      </w:pPr>
+    </w:lvl>
+    <w:lvl w:ilvl="1">
+      <w:start w:val="10"/>
+      <w:numFmt w:val="decimal"/>
+      <w:lvlText w:val="%2."/>
+      <w:lvlJc w:val="left"/>
+      <w:pPr>
+        <w:ind w:left="1440" w:hanging="480"/>
+      </w:pPr>
+    </w:lvl>
+    <w:lvl w:ilvl="2">
+      <w:start w:val="10"/>
+      <w:numFmt w:val="decimal"/>
+      <w:lvlText w:val="%3."/>
+      <w:lvlJc w:val="left"/>
+      <w:pPr>
+        <w:ind w:left="2160" w:hanging="480"/>
+      </w:pPr>
+    </w:lvl>
+    <w:lvl w:ilvl="3">
+      <w:start w:val="10"/>
+      <w:numFmt w:val="decimal"/>
+      <w:lvlText w:val="%4."/>
+      <w:lvlJc w:val="left"/>
+      <w:pPr>
+        <w:ind w:left="2880" w:hanging="480"/>
+      </w:pPr>
+    </w:lvl>
+    <w:lvl w:ilvl="4">
+      <w:start w:val="10"/>
+      <w:numFmt w:val="decimal"/>
+      <w:lvlText w:val="%5."/>
+      <w:lvlJc w:val="left"/>
+      <w:pPr>
+        <w:ind w:left="3600" w:hanging="480"/>
+      </w:pPr>
+    </w:lvl>
+    <w:lvl w:ilvl="5">
+      <w:start w:val="10"/>
+      <w:numFmt w:val="decimal"/>
+      <w:lvlText w:val="%6."/>
+      <w:lvlJc w:val="left"/>
+      <w:pPr>
+        <w:ind w:left="4320" w:hanging="480"/>
+      </w:pPr>
+    </w:lvl>
+    <w:lvl w:ilvl="6">
+      <w:start w:val="10"/>
+      <w:numFmt w:val="decimal"/>
+      <w:lvlText w:val="%7."/>
+      <w:lvlJc w:val="left"/>
+      <w:pPr>
+        <w:ind w:left="5040" w:hanging="480"/>
+      </w:pPr>
+    </w:lvl>
+    <w:lvl w:ilvl="7">
+      <w:start w:val="10"/>
+      <w:numFmt w:val="decimal"/>
+      <w:lvlText w:val="%8."/>
+      <w:lvlJc w:val="left"/>
+      <w:pPr>
+        <w:ind w:left="5760" w:hanging="480"/>
+      </w:pPr>
+    </w:lvl>
+    <w:lvl w:ilvl="8">
+      <w:start w:val="10"/>
+      <w:numFmt w:val="decimal"/>
+      <w:lvlText w:val="%9."/>
+      <w:lvlJc w:val="left"/>
+      <w:pPr>
+        <w:ind w:left="6480" w:hanging="480"/>
+      </w:pPr>
+    </w:lvl>
+  </w:abstractNum>
+  <w:abstractNum w:abstractNumId="994111">
+    <w:nsid w:val="A994111"/>
+    <w:multiLevelType w:val="multilevel"/>
+    <w:lvl w:ilvl="0">
+      <w:start w:val="11"/>
+      <w:numFmt w:val="decimal"/>
+      <w:lvlText w:val="%1."/>
+      <w:lvlJc w:val="left"/>
+      <w:pPr>
+        <w:ind w:left="720" w:hanging="480"/>
+      </w:pPr>
+    </w:lvl>
+    <w:lvl w:ilvl="1">
+      <w:start w:val="11"/>
+      <w:numFmt w:val="decimal"/>
+      <w:lvlText w:val="%2."/>
+      <w:lvlJc w:val="left"/>
+      <w:pPr>
+        <w:ind w:left="1440" w:hanging="480"/>
+      </w:pPr>
+    </w:lvl>
+    <w:lvl w:ilvl="2">
+      <w:start w:val="11"/>
+      <w:numFmt w:val="decimal"/>
+      <w:lvlText w:val="%3."/>
+      <w:lvlJc w:val="left"/>
+      <w:pPr>
+        <w:ind w:left="2160" w:hanging="480"/>
+      </w:pPr>
+    </w:lvl>
+    <w:lvl w:ilvl="3">
+      <w:start w:val="11"/>
+      <w:numFmt w:val="decimal"/>
+      <w:lvlText w:val="%4."/>
+      <w:lvlJc w:val="left"/>
+      <w:pPr>
+        <w:ind w:left="2880" w:hanging="480"/>
+      </w:pPr>
+    </w:lvl>
+    <w:lvl w:ilvl="4">
+      <w:start w:val="11"/>
+      <w:numFmt w:val="decimal"/>
+      <w:lvlText w:val="%5."/>
+      <w:lvlJc w:val="left"/>
+      <w:pPr>
+        <w:ind w:left="3600" w:hanging="480"/>
+      </w:pPr>
+    </w:lvl>
+    <w:lvl w:ilvl="5">
+      <w:start w:val="11"/>
+      <w:numFmt w:val="decimal"/>
+      <w:lvlText w:val="%6."/>
+      <w:lvlJc w:val="left"/>
+      <w:pPr>
+        <w:ind w:left="4320" w:hanging="480"/>
+      </w:pPr>
+    </w:lvl>
+    <w:lvl w:ilvl="6">
+      <w:start w:val="11"/>
+      <w:numFmt w:val="decimal"/>
+      <w:lvlText w:val="%7."/>
+      <w:lvlJc w:val="left"/>
+      <w:pPr>
+        <w:ind w:left="5040" w:hanging="480"/>
+      </w:pPr>
+    </w:lvl>
+    <w:lvl w:ilvl="7">
+      <w:start w:val="11"/>
+      <w:numFmt w:val="decimal"/>
+      <w:lvlText w:val="%8."/>
+      <w:lvlJc w:val="left"/>
+      <w:pPr>
+        <w:ind w:left="5760" w:hanging="480"/>
+      </w:pPr>
+    </w:lvl>
+    <w:lvl w:ilvl="8">
+      <w:start w:val="11"/>
+      <w:numFmt w:val="decimal"/>
+      <w:lvlText w:val="%9."/>
+      <w:lvlJc w:val="left"/>
+      <w:pPr>
+        <w:ind w:left="6480" w:hanging="480"/>
+      </w:pPr>
+    </w:lvl>
+  </w:abstractNum>
+  <w:abstractNum w:abstractNumId="994112">
+    <w:nsid w:val="A994112"/>
+    <w:multiLevelType w:val="multilevel"/>
+    <w:lvl w:ilvl="0">
+      <w:start w:val="12"/>
+      <w:numFmt w:val="decimal"/>
+      <w:lvlText w:val="%1."/>
+      <w:lvlJc w:val="left"/>
+      <w:pPr>
+        <w:ind w:left="720" w:hanging="480"/>
+      </w:pPr>
+    </w:lvl>
+    <w:lvl w:ilvl="1">
+      <w:start w:val="12"/>
+      <w:numFmt w:val="decimal"/>
+      <w:lvlText w:val="%2."/>
+      <w:lvlJc w:val="left"/>
+      <w:pPr>
+        <w:ind w:left="1440" w:hanging="480"/>
+      </w:pPr>
+    </w:lvl>
+    <w:lvl w:ilvl="2">
+      <w:start w:val="12"/>
+      <w:numFmt w:val="decimal"/>
+      <w:lvlText w:val="%3."/>
+      <w:lvlJc w:val="left"/>
+      <w:pPr>
+        <w:ind w:left="2160" w:hanging="480"/>
+      </w:pPr>
+    </w:lvl>
+    <w:lvl w:ilvl="3">
+      <w:start w:val="12"/>
+      <w:numFmt w:val="decimal"/>
+      <w:lvlText w:val="%4."/>
+      <w:lvlJc w:val="left"/>
+      <w:pPr>
+        <w:ind w:left="2880" w:hanging="480"/>
+      </w:pPr>
+    </w:lvl>
+    <w:lvl w:ilvl="4">
+      <w:start w:val="12"/>
+      <w:numFmt w:val="decimal"/>
+      <w:lvlText w:val="%5."/>
+      <w:lvlJc w:val="left"/>
+      <w:pPr>
+        <w:ind w:left="3600" w:hanging="480"/>
+      </w:pPr>
+    </w:lvl>
+    <w:lvl w:ilvl="5">
+      <w:start w:val="12"/>
+      <w:numFmt w:val="decimal"/>
+      <w:lvlText w:val="%6."/>
+      <w:lvlJc w:val="left"/>
+      <w:pPr>
+        <w:ind w:left="4320" w:hanging="480"/>
+      </w:pPr>
+    </w:lvl>
+    <w:lvl w:ilvl="6">
+      <w:start w:val="12"/>
+      <w:numFmt w:val="decimal"/>
+      <w:lvlText w:val="%7."/>
+      <w:lvlJc w:val="left"/>
+      <w:pPr>
+        <w:ind w:left="5040" w:hanging="480"/>
+      </w:pPr>
+    </w:lvl>
+    <w:lvl w:ilvl="7">
+      <w:start w:val="12"/>
+      <w:numFmt w:val="decimal"/>
+      <w:lvlText w:val="%8."/>
+      <w:lvlJc w:val="left"/>
+      <w:pPr>
+        <w:ind w:left="5760" w:hanging="480"/>
+      </w:pPr>
+    </w:lvl>
+    <w:lvl w:ilvl="8">
+      <w:start w:val="12"/>
+      <w:numFmt w:val="decimal"/>
+      <w:lvlText w:val="%9."/>
+      <w:lvlJc w:val="left"/>
+      <w:pPr>
+        <w:ind w:left="6480" w:hanging="480"/>
+      </w:pPr>
+    </w:lvl>
+  </w:abstractNum>
+  <w:abstractNum w:abstractNumId="994113">
+    <w:nsid w:val="A994113"/>
+    <w:multiLevelType w:val="multilevel"/>
+    <w:lvl w:ilvl="0">
+      <w:start w:val="13"/>
+      <w:numFmt w:val="decimal"/>
+      <w:lvlText w:val="%1."/>
+      <w:lvlJc w:val="left"/>
+      <w:pPr>
+        <w:ind w:left="720" w:hanging="480"/>
+      </w:pPr>
+    </w:lvl>
+    <w:lvl w:ilvl="1">
+      <w:start w:val="13"/>
+      <w:numFmt w:val="decimal"/>
+      <w:lvlText w:val="%2."/>
+      <w:lvlJc w:val="left"/>
+      <w:pPr>
+        <w:ind w:left="1440" w:hanging="480"/>
+      </w:pPr>
+    </w:lvl>
+    <w:lvl w:ilvl="2">
+      <w:start w:val="13"/>
+      <w:numFmt w:val="decimal"/>
+      <w:lvlText w:val="%3."/>
+      <w:lvlJc w:val="left"/>
+      <w:pPr>
+        <w:ind w:left="2160" w:hanging="480"/>
+      </w:pPr>
+    </w:lvl>
+    <w:lvl w:ilvl="3">
+      <w:start w:val="13"/>
+      <w:numFmt w:val="decimal"/>
+      <w:lvlText w:val="%4."/>
+      <w:lvlJc w:val="left"/>
+      <w:pPr>
+        <w:ind w:left="2880" w:hanging="480"/>
+      </w:pPr>
+    </w:lvl>
+    <w:lvl w:ilvl="4">
+      <w:start w:val="13"/>
+      <w:numFmt w:val="decimal"/>
+      <w:lvlText w:val="%5."/>
+      <w:lvlJc w:val="left"/>
+      <w:pPr>
+        <w:ind w:left="3600" w:hanging="480"/>
+      </w:pPr>
+    </w:lvl>
+    <w:lvl w:ilvl="5">
+      <w:start w:val="13"/>
+      <w:numFmt w:val="decimal"/>
+      <w:lvlText w:val="%6."/>
+      <w:lvlJc w:val="left"/>
+      <w:pPr>
+        <w:ind w:left="4320" w:hanging="480"/>
+      </w:pPr>
+    </w:lvl>
+    <w:lvl w:ilvl="6">
+      <w:start w:val="13"/>
+      <w:numFmt w:val="decimal"/>
+      <w:lvlText w:val="%7."/>
+      <w:lvlJc w:val="left"/>
+      <w:pPr>
+        <w:ind w:left="5040" w:hanging="480"/>
+      </w:pPr>
+    </w:lvl>
+    <w:lvl w:ilvl="7">
+      <w:start w:val="13"/>
+      <w:numFmt w:val="decimal"/>
+      <w:lvlText w:val="%8."/>
+      <w:lvlJc w:val="left"/>
+      <w:pPr>
+        <w:ind w:left="5760" w:hanging="480"/>
+      </w:pPr>
+    </w:lvl>
+    <w:lvl w:ilvl="8">
+      <w:start w:val="13"/>
+      <w:numFmt w:val="decimal"/>
+      <w:lvlText w:val="%9."/>
+      <w:lvlJc w:val="left"/>
+      <w:pPr>
+        <w:ind w:left="6480" w:hanging="480"/>
+      </w:pPr>
+    </w:lvl>
+  </w:abstractNum>
+  <w:abstractNum w:abstractNumId="994114">
+    <w:nsid w:val="A994114"/>
+    <w:multiLevelType w:val="multilevel"/>
+    <w:lvl w:ilvl="0">
+      <w:start w:val="14"/>
+      <w:numFmt w:val="decimal"/>
+      <w:lvlText w:val="%1."/>
+      <w:lvlJc w:val="left"/>
+      <w:pPr>
+        <w:ind w:left="720" w:hanging="480"/>
+      </w:pPr>
+    </w:lvl>
+    <w:lvl w:ilvl="1">
+      <w:start w:val="14"/>
+      <w:numFmt w:val="decimal"/>
+      <w:lvlText w:val="%2."/>
+      <w:lvlJc w:val="left"/>
+      <w:pPr>
+        <w:ind w:left="1440" w:hanging="480"/>
+      </w:pPr>
+    </w:lvl>
+    <w:lvl w:ilvl="2">
+      <w:start w:val="14"/>
+      <w:numFmt w:val="decimal"/>
+      <w:lvlText w:val="%3."/>
+      <w:lvlJc w:val="left"/>
+      <w:pPr>
+        <w:ind w:left="2160" w:hanging="480"/>
+      </w:pPr>
+    </w:lvl>
+    <w:lvl w:ilvl="3">
+      <w:start w:val="14"/>
+      <w:numFmt w:val="decimal"/>
+      <w:lvlText w:val="%4."/>
+      <w:lvlJc w:val="left"/>
+      <w:pPr>
+        <w:ind w:left="2880" w:hanging="480"/>
+      </w:pPr>
+    </w:lvl>
+    <w:lvl w:ilvl="4">
+      <w:start w:val="14"/>
+      <w:numFmt w:val="decimal"/>
+      <w:lvlText w:val="%5."/>
+      <w:lvlJc w:val="left"/>
+      <w:pPr>
+        <w:ind w:left="3600" w:hanging="480"/>
+      </w:pPr>
+    </w:lvl>
+    <w:lvl w:ilvl="5">
+      <w:start w:val="14"/>
+      <w:numFmt w:val="decimal"/>
+      <w:lvlText w:val="%6."/>
+      <w:lvlJc w:val="left"/>
+      <w:pPr>
+        <w:ind w:left="4320" w:hanging="480"/>
+      </w:pPr>
+    </w:lvl>
+    <w:lvl w:ilvl="6">
+      <w:start w:val="14"/>
+      <w:numFmt w:val="decimal"/>
+      <w:lvlText w:val="%7."/>
+      <w:lvlJc w:val="left"/>
+      <w:pPr>
+        <w:ind w:left="5040" w:hanging="480"/>
+      </w:pPr>
+    </w:lvl>
+    <w:lvl w:ilvl="7">
+      <w:start w:val="14"/>
+      <w:numFmt w:val="decimal"/>
+      <w:lvlText w:val="%8."/>
+      <w:lvlJc w:val="left"/>
+      <w:pPr>
+        <w:ind w:left="5760" w:hanging="480"/>
+      </w:pPr>
+    </w:lvl>
+    <w:lvl w:ilvl="8">
+      <w:start w:val="14"/>
+      <w:numFmt w:val="decimal"/>
+      <w:lvlText w:val="%9."/>
+      <w:lvlJc w:val="left"/>
+      <w:pPr>
+        <w:ind w:left="6480" w:hanging="480"/>
+      </w:pPr>
+    </w:lvl>
+  </w:abstractNum>
   <w:abstractNum w:abstractNumId="994115">
     <w:nsid w:val="A994115"/>
     <w:multiLevelType w:val="multilevel"/>
@@ -6620,941 +7977,6 @@
     </w:lvl>
     <w:lvl w:ilvl="8">
       <w:start w:val="18"/>
-      <w:numFmt w:val="decimal"/>
-      <w:lvlText w:val="%9."/>
-      <w:lvlJc w:val="left"/>
-      <w:pPr>
-        <w:ind w:left="6480" w:hanging="480"/>
-      </w:pPr>
-    </w:lvl>
-  </w:abstractNum>
-  <w:abstractNum w:abstractNumId="994119">
-    <w:nsid w:val="A994119"/>
-    <w:multiLevelType w:val="multilevel"/>
-    <w:lvl w:ilvl="0">
-      <w:start w:val="19"/>
-      <w:numFmt w:val="decimal"/>
-      <w:lvlText w:val="%1."/>
-      <w:lvlJc w:val="left"/>
-      <w:pPr>
-        <w:ind w:left="720" w:hanging="480"/>
-      </w:pPr>
-    </w:lvl>
-    <w:lvl w:ilvl="1">
-      <w:start w:val="19"/>
-      <w:numFmt w:val="decimal"/>
-      <w:lvlText w:val="%2."/>
-      <w:lvlJc w:val="left"/>
-      <w:pPr>
-        <w:ind w:left="1440" w:hanging="480"/>
-      </w:pPr>
-    </w:lvl>
-    <w:lvl w:ilvl="2">
-      <w:start w:val="19"/>
-      <w:numFmt w:val="decimal"/>
-      <w:lvlText w:val="%3."/>
-      <w:lvlJc w:val="left"/>
-      <w:pPr>
-        <w:ind w:left="2160" w:hanging="480"/>
-      </w:pPr>
-    </w:lvl>
-    <w:lvl w:ilvl="3">
-      <w:start w:val="19"/>
-      <w:numFmt w:val="decimal"/>
-      <w:lvlText w:val="%4."/>
-      <w:lvlJc w:val="left"/>
-      <w:pPr>
-        <w:ind w:left="2880" w:hanging="480"/>
-      </w:pPr>
-    </w:lvl>
-    <w:lvl w:ilvl="4">
-      <w:start w:val="19"/>
-      <w:numFmt w:val="decimal"/>
-      <w:lvlText w:val="%5."/>
-      <w:lvlJc w:val="left"/>
-      <w:pPr>
-        <w:ind w:left="3600" w:hanging="480"/>
-      </w:pPr>
-    </w:lvl>
-    <w:lvl w:ilvl="5">
-      <w:start w:val="19"/>
-      <w:numFmt w:val="decimal"/>
-      <w:lvlText w:val="%6."/>
-      <w:lvlJc w:val="left"/>
-      <w:pPr>
-        <w:ind w:left="4320" w:hanging="480"/>
-      </w:pPr>
-    </w:lvl>
-    <w:lvl w:ilvl="6">
-      <w:start w:val="19"/>
-      <w:numFmt w:val="decimal"/>
-      <w:lvlText w:val="%7."/>
-      <w:lvlJc w:val="left"/>
-      <w:pPr>
-        <w:ind w:left="5040" w:hanging="480"/>
-      </w:pPr>
-    </w:lvl>
-    <w:lvl w:ilvl="7">
-      <w:start w:val="19"/>
-      <w:numFmt w:val="decimal"/>
-      <w:lvlText w:val="%8."/>
-      <w:lvlJc w:val="left"/>
-      <w:pPr>
-        <w:ind w:left="5760" w:hanging="480"/>
-      </w:pPr>
-    </w:lvl>
-    <w:lvl w:ilvl="8">
-      <w:start w:val="19"/>
-      <w:numFmt w:val="decimal"/>
-      <w:lvlText w:val="%9."/>
-      <w:lvlJc w:val="left"/>
-      <w:pPr>
-        <w:ind w:left="6480" w:hanging="480"/>
-      </w:pPr>
-    </w:lvl>
-  </w:abstractNum>
-  <w:abstractNum w:abstractNumId="994120">
-    <w:nsid w:val="A994120"/>
-    <w:multiLevelType w:val="multilevel"/>
-    <w:lvl w:ilvl="0">
-      <w:start w:val="20"/>
-      <w:numFmt w:val="decimal"/>
-      <w:lvlText w:val="%1."/>
-      <w:lvlJc w:val="left"/>
-      <w:pPr>
-        <w:ind w:left="720" w:hanging="480"/>
-      </w:pPr>
-    </w:lvl>
-    <w:lvl w:ilvl="1">
-      <w:start w:val="20"/>
-      <w:numFmt w:val="decimal"/>
-      <w:lvlText w:val="%2."/>
-      <w:lvlJc w:val="left"/>
-      <w:pPr>
-        <w:ind w:left="1440" w:hanging="480"/>
-      </w:pPr>
-    </w:lvl>
-    <w:lvl w:ilvl="2">
-      <w:start w:val="20"/>
-      <w:numFmt w:val="decimal"/>
-      <w:lvlText w:val="%3."/>
-      <w:lvlJc w:val="left"/>
-      <w:pPr>
-        <w:ind w:left="2160" w:hanging="480"/>
-      </w:pPr>
-    </w:lvl>
-    <w:lvl w:ilvl="3">
-      <w:start w:val="20"/>
-      <w:numFmt w:val="decimal"/>
-      <w:lvlText w:val="%4."/>
-      <w:lvlJc w:val="left"/>
-      <w:pPr>
-        <w:ind w:left="2880" w:hanging="480"/>
-      </w:pPr>
-    </w:lvl>
-    <w:lvl w:ilvl="4">
-      <w:start w:val="20"/>
-      <w:numFmt w:val="decimal"/>
-      <w:lvlText w:val="%5."/>
-      <w:lvlJc w:val="left"/>
-      <w:pPr>
-        <w:ind w:left="3600" w:hanging="480"/>
-      </w:pPr>
-    </w:lvl>
-    <w:lvl w:ilvl="5">
-      <w:start w:val="20"/>
-      <w:numFmt w:val="decimal"/>
-      <w:lvlText w:val="%6."/>
-      <w:lvlJc w:val="left"/>
-      <w:pPr>
-        <w:ind w:left="4320" w:hanging="480"/>
-      </w:pPr>
-    </w:lvl>
-    <w:lvl w:ilvl="6">
-      <w:start w:val="20"/>
-      <w:numFmt w:val="decimal"/>
-      <w:lvlText w:val="%7."/>
-      <w:lvlJc w:val="left"/>
-      <w:pPr>
-        <w:ind w:left="5040" w:hanging="480"/>
-      </w:pPr>
-    </w:lvl>
-    <w:lvl w:ilvl="7">
-      <w:start w:val="20"/>
-      <w:numFmt w:val="decimal"/>
-      <w:lvlText w:val="%8."/>
-      <w:lvlJc w:val="left"/>
-      <w:pPr>
-        <w:ind w:left="5760" w:hanging="480"/>
-      </w:pPr>
-    </w:lvl>
-    <w:lvl w:ilvl="8">
-      <w:start w:val="20"/>
-      <w:numFmt w:val="decimal"/>
-      <w:lvlText w:val="%9."/>
-      <w:lvlJc w:val="left"/>
-      <w:pPr>
-        <w:ind w:left="6480" w:hanging="480"/>
-      </w:pPr>
-    </w:lvl>
-  </w:abstractNum>
-  <w:abstractNum w:abstractNumId="994121">
-    <w:nsid w:val="A994121"/>
-    <w:multiLevelType w:val="multilevel"/>
-    <w:lvl w:ilvl="0">
-      <w:start w:val="21"/>
-      <w:numFmt w:val="decimal"/>
-      <w:lvlText w:val="%1."/>
-      <w:lvlJc w:val="left"/>
-      <w:pPr>
-        <w:ind w:left="720" w:hanging="480"/>
-      </w:pPr>
-    </w:lvl>
-    <w:lvl w:ilvl="1">
-      <w:start w:val="21"/>
-      <w:numFmt w:val="decimal"/>
-      <w:lvlText w:val="%2."/>
-      <w:lvlJc w:val="left"/>
-      <w:pPr>
-        <w:ind w:left="1440" w:hanging="480"/>
-      </w:pPr>
-    </w:lvl>
-    <w:lvl w:ilvl="2">
-      <w:start w:val="21"/>
-      <w:numFmt w:val="decimal"/>
-      <w:lvlText w:val="%3."/>
-      <w:lvlJc w:val="left"/>
-      <w:pPr>
-        <w:ind w:left="2160" w:hanging="480"/>
-      </w:pPr>
-    </w:lvl>
-    <w:lvl w:ilvl="3">
-      <w:start w:val="21"/>
-      <w:numFmt w:val="decimal"/>
-      <w:lvlText w:val="%4."/>
-      <w:lvlJc w:val="left"/>
-      <w:pPr>
-        <w:ind w:left="2880" w:hanging="480"/>
-      </w:pPr>
-    </w:lvl>
-    <w:lvl w:ilvl="4">
-      <w:start w:val="21"/>
-      <w:numFmt w:val="decimal"/>
-      <w:lvlText w:val="%5."/>
-      <w:lvlJc w:val="left"/>
-      <w:pPr>
-        <w:ind w:left="3600" w:hanging="480"/>
-      </w:pPr>
-    </w:lvl>
-    <w:lvl w:ilvl="5">
-      <w:start w:val="21"/>
-      <w:numFmt w:val="decimal"/>
-      <w:lvlText w:val="%6."/>
-      <w:lvlJc w:val="left"/>
-      <w:pPr>
-        <w:ind w:left="4320" w:hanging="480"/>
-      </w:pPr>
-    </w:lvl>
-    <w:lvl w:ilvl="6">
-      <w:start w:val="21"/>
-      <w:numFmt w:val="decimal"/>
-      <w:lvlText w:val="%7."/>
-      <w:lvlJc w:val="left"/>
-      <w:pPr>
-        <w:ind w:left="5040" w:hanging="480"/>
-      </w:pPr>
-    </w:lvl>
-    <w:lvl w:ilvl="7">
-      <w:start w:val="21"/>
-      <w:numFmt w:val="decimal"/>
-      <w:lvlText w:val="%8."/>
-      <w:lvlJc w:val="left"/>
-      <w:pPr>
-        <w:ind w:left="5760" w:hanging="480"/>
-      </w:pPr>
-    </w:lvl>
-    <w:lvl w:ilvl="8">
-      <w:start w:val="21"/>
-      <w:numFmt w:val="decimal"/>
-      <w:lvlText w:val="%9."/>
-      <w:lvlJc w:val="left"/>
-      <w:pPr>
-        <w:ind w:left="6480" w:hanging="480"/>
-      </w:pPr>
-    </w:lvl>
-  </w:abstractNum>
-  <w:abstractNum w:abstractNumId="994122">
-    <w:nsid w:val="A994122"/>
-    <w:multiLevelType w:val="multilevel"/>
-    <w:lvl w:ilvl="0">
-      <w:start w:val="22"/>
-      <w:numFmt w:val="decimal"/>
-      <w:lvlText w:val="%1."/>
-      <w:lvlJc w:val="left"/>
-      <w:pPr>
-        <w:ind w:left="720" w:hanging="480"/>
-      </w:pPr>
-    </w:lvl>
-    <w:lvl w:ilvl="1">
-      <w:start w:val="22"/>
-      <w:numFmt w:val="decimal"/>
-      <w:lvlText w:val="%2."/>
-      <w:lvlJc w:val="left"/>
-      <w:pPr>
-        <w:ind w:left="1440" w:hanging="480"/>
-      </w:pPr>
-    </w:lvl>
-    <w:lvl w:ilvl="2">
-      <w:start w:val="22"/>
-      <w:numFmt w:val="decimal"/>
-      <w:lvlText w:val="%3."/>
-      <w:lvlJc w:val="left"/>
-      <w:pPr>
-        <w:ind w:left="2160" w:hanging="480"/>
-      </w:pPr>
-    </w:lvl>
-    <w:lvl w:ilvl="3">
-      <w:start w:val="22"/>
-      <w:numFmt w:val="decimal"/>
-      <w:lvlText w:val="%4."/>
-      <w:lvlJc w:val="left"/>
-      <w:pPr>
-        <w:ind w:left="2880" w:hanging="480"/>
-      </w:pPr>
-    </w:lvl>
-    <w:lvl w:ilvl="4">
-      <w:start w:val="22"/>
-      <w:numFmt w:val="decimal"/>
-      <w:lvlText w:val="%5."/>
-      <w:lvlJc w:val="left"/>
-      <w:pPr>
-        <w:ind w:left="3600" w:hanging="480"/>
-      </w:pPr>
-    </w:lvl>
-    <w:lvl w:ilvl="5">
-      <w:start w:val="22"/>
-      <w:numFmt w:val="decimal"/>
-      <w:lvlText w:val="%6."/>
-      <w:lvlJc w:val="left"/>
-      <w:pPr>
-        <w:ind w:left="4320" w:hanging="480"/>
-      </w:pPr>
-    </w:lvl>
-    <w:lvl w:ilvl="6">
-      <w:start w:val="22"/>
-      <w:numFmt w:val="decimal"/>
-      <w:lvlText w:val="%7."/>
-      <w:lvlJc w:val="left"/>
-      <w:pPr>
-        <w:ind w:left="5040" w:hanging="480"/>
-      </w:pPr>
-    </w:lvl>
-    <w:lvl w:ilvl="7">
-      <w:start w:val="22"/>
-      <w:numFmt w:val="decimal"/>
-      <w:lvlText w:val="%8."/>
-      <w:lvlJc w:val="left"/>
-      <w:pPr>
-        <w:ind w:left="5760" w:hanging="480"/>
-      </w:pPr>
-    </w:lvl>
-    <w:lvl w:ilvl="8">
-      <w:start w:val="22"/>
-      <w:numFmt w:val="decimal"/>
-      <w:lvlText w:val="%9."/>
-      <w:lvlJc w:val="left"/>
-      <w:pPr>
-        <w:ind w:left="6480" w:hanging="480"/>
-      </w:pPr>
-    </w:lvl>
-  </w:abstractNum>
-  <w:abstractNum w:abstractNumId="99417">
-    <w:nsid w:val="A99417"/>
-    <w:multiLevelType w:val="multilevel"/>
-    <w:lvl w:ilvl="0">
-      <w:start w:val="7"/>
-      <w:numFmt w:val="decimal"/>
-      <w:lvlText w:val="%1."/>
-      <w:lvlJc w:val="left"/>
-      <w:pPr>
-        <w:ind w:left="720" w:hanging="480"/>
-      </w:pPr>
-    </w:lvl>
-    <w:lvl w:ilvl="1">
-      <w:start w:val="7"/>
-      <w:numFmt w:val="decimal"/>
-      <w:lvlText w:val="%2."/>
-      <w:lvlJc w:val="left"/>
-      <w:pPr>
-        <w:ind w:left="1440" w:hanging="480"/>
-      </w:pPr>
-    </w:lvl>
-    <w:lvl w:ilvl="2">
-      <w:start w:val="7"/>
-      <w:numFmt w:val="decimal"/>
-      <w:lvlText w:val="%3."/>
-      <w:lvlJc w:val="left"/>
-      <w:pPr>
-        <w:ind w:left="2160" w:hanging="480"/>
-      </w:pPr>
-    </w:lvl>
-    <w:lvl w:ilvl="3">
-      <w:start w:val="7"/>
-      <w:numFmt w:val="decimal"/>
-      <w:lvlText w:val="%4."/>
-      <w:lvlJc w:val="left"/>
-      <w:pPr>
-        <w:ind w:left="2880" w:hanging="480"/>
-      </w:pPr>
-    </w:lvl>
-    <w:lvl w:ilvl="4">
-      <w:start w:val="7"/>
-      <w:numFmt w:val="decimal"/>
-      <w:lvlText w:val="%5."/>
-      <w:lvlJc w:val="left"/>
-      <w:pPr>
-        <w:ind w:left="3600" w:hanging="480"/>
-      </w:pPr>
-    </w:lvl>
-    <w:lvl w:ilvl="5">
-      <w:start w:val="7"/>
-      <w:numFmt w:val="decimal"/>
-      <w:lvlText w:val="%6."/>
-      <w:lvlJc w:val="left"/>
-      <w:pPr>
-        <w:ind w:left="4320" w:hanging="480"/>
-      </w:pPr>
-    </w:lvl>
-    <w:lvl w:ilvl="6">
-      <w:start w:val="7"/>
-      <w:numFmt w:val="decimal"/>
-      <w:lvlText w:val="%7."/>
-      <w:lvlJc w:val="left"/>
-      <w:pPr>
-        <w:ind w:left="5040" w:hanging="480"/>
-      </w:pPr>
-    </w:lvl>
-    <w:lvl w:ilvl="7">
-      <w:start w:val="7"/>
-      <w:numFmt w:val="decimal"/>
-      <w:lvlText w:val="%8."/>
-      <w:lvlJc w:val="left"/>
-      <w:pPr>
-        <w:ind w:left="5760" w:hanging="480"/>
-      </w:pPr>
-    </w:lvl>
-    <w:lvl w:ilvl="8">
-      <w:start w:val="7"/>
-      <w:numFmt w:val="decimal"/>
-      <w:lvlText w:val="%9."/>
-      <w:lvlJc w:val="left"/>
-      <w:pPr>
-        <w:ind w:left="6480" w:hanging="480"/>
-      </w:pPr>
-    </w:lvl>
-  </w:abstractNum>
-  <w:abstractNum w:abstractNumId="99418">
-    <w:nsid w:val="A99418"/>
-    <w:multiLevelType w:val="multilevel"/>
-    <w:lvl w:ilvl="0">
-      <w:start w:val="8"/>
-      <w:numFmt w:val="decimal"/>
-      <w:lvlText w:val="%1."/>
-      <w:lvlJc w:val="left"/>
-      <w:pPr>
-        <w:ind w:left="720" w:hanging="480"/>
-      </w:pPr>
-    </w:lvl>
-    <w:lvl w:ilvl="1">
-      <w:start w:val="8"/>
-      <w:numFmt w:val="decimal"/>
-      <w:lvlText w:val="%2."/>
-      <w:lvlJc w:val="left"/>
-      <w:pPr>
-        <w:ind w:left="1440" w:hanging="480"/>
-      </w:pPr>
-    </w:lvl>
-    <w:lvl w:ilvl="2">
-      <w:start w:val="8"/>
-      <w:numFmt w:val="decimal"/>
-      <w:lvlText w:val="%3."/>
-      <w:lvlJc w:val="left"/>
-      <w:pPr>
-        <w:ind w:left="2160" w:hanging="480"/>
-      </w:pPr>
-    </w:lvl>
-    <w:lvl w:ilvl="3">
-      <w:start w:val="8"/>
-      <w:numFmt w:val="decimal"/>
-      <w:lvlText w:val="%4."/>
-      <w:lvlJc w:val="left"/>
-      <w:pPr>
-        <w:ind w:left="2880" w:hanging="480"/>
-      </w:pPr>
-    </w:lvl>
-    <w:lvl w:ilvl="4">
-      <w:start w:val="8"/>
-      <w:numFmt w:val="decimal"/>
-      <w:lvlText w:val="%5."/>
-      <w:lvlJc w:val="left"/>
-      <w:pPr>
-        <w:ind w:left="3600" w:hanging="480"/>
-      </w:pPr>
-    </w:lvl>
-    <w:lvl w:ilvl="5">
-      <w:start w:val="8"/>
-      <w:numFmt w:val="decimal"/>
-      <w:lvlText w:val="%6."/>
-      <w:lvlJc w:val="left"/>
-      <w:pPr>
-        <w:ind w:left="4320" w:hanging="480"/>
-      </w:pPr>
-    </w:lvl>
-    <w:lvl w:ilvl="6">
-      <w:start w:val="8"/>
-      <w:numFmt w:val="decimal"/>
-      <w:lvlText w:val="%7."/>
-      <w:lvlJc w:val="left"/>
-      <w:pPr>
-        <w:ind w:left="5040" w:hanging="480"/>
-      </w:pPr>
-    </w:lvl>
-    <w:lvl w:ilvl="7">
-      <w:start w:val="8"/>
-      <w:numFmt w:val="decimal"/>
-      <w:lvlText w:val="%8."/>
-      <w:lvlJc w:val="left"/>
-      <w:pPr>
-        <w:ind w:left="5760" w:hanging="480"/>
-      </w:pPr>
-    </w:lvl>
-    <w:lvl w:ilvl="8">
-      <w:start w:val="8"/>
-      <w:numFmt w:val="decimal"/>
-      <w:lvlText w:val="%9."/>
-      <w:lvlJc w:val="left"/>
-      <w:pPr>
-        <w:ind w:left="6480" w:hanging="480"/>
-      </w:pPr>
-    </w:lvl>
-  </w:abstractNum>
-  <w:abstractNum w:abstractNumId="99419">
-    <w:nsid w:val="A99419"/>
-    <w:multiLevelType w:val="multilevel"/>
-    <w:lvl w:ilvl="0">
-      <w:start w:val="9"/>
-      <w:numFmt w:val="decimal"/>
-      <w:lvlText w:val="%1."/>
-      <w:lvlJc w:val="left"/>
-      <w:pPr>
-        <w:ind w:left="720" w:hanging="480"/>
-      </w:pPr>
-    </w:lvl>
-    <w:lvl w:ilvl="1">
-      <w:start w:val="9"/>
-      <w:numFmt w:val="decimal"/>
-      <w:lvlText w:val="%2."/>
-      <w:lvlJc w:val="left"/>
-      <w:pPr>
-        <w:ind w:left="1440" w:hanging="480"/>
-      </w:pPr>
-    </w:lvl>
-    <w:lvl w:ilvl="2">
-      <w:start w:val="9"/>
-      <w:numFmt w:val="decimal"/>
-      <w:lvlText w:val="%3."/>
-      <w:lvlJc w:val="left"/>
-      <w:pPr>
-        <w:ind w:left="2160" w:hanging="480"/>
-      </w:pPr>
-    </w:lvl>
-    <w:lvl w:ilvl="3">
-      <w:start w:val="9"/>
-      <w:numFmt w:val="decimal"/>
-      <w:lvlText w:val="%4."/>
-      <w:lvlJc w:val="left"/>
-      <w:pPr>
-        <w:ind w:left="2880" w:hanging="480"/>
-      </w:pPr>
-    </w:lvl>
-    <w:lvl w:ilvl="4">
-      <w:start w:val="9"/>
-      <w:numFmt w:val="decimal"/>
-      <w:lvlText w:val="%5."/>
-      <w:lvlJc w:val="left"/>
-      <w:pPr>
-        <w:ind w:left="3600" w:hanging="480"/>
-      </w:pPr>
-    </w:lvl>
-    <w:lvl w:ilvl="5">
-      <w:start w:val="9"/>
-      <w:numFmt w:val="decimal"/>
-      <w:lvlText w:val="%6."/>
-      <w:lvlJc w:val="left"/>
-      <w:pPr>
-        <w:ind w:left="4320" w:hanging="480"/>
-      </w:pPr>
-    </w:lvl>
-    <w:lvl w:ilvl="6">
-      <w:start w:val="9"/>
-      <w:numFmt w:val="decimal"/>
-      <w:lvlText w:val="%7."/>
-      <w:lvlJc w:val="left"/>
-      <w:pPr>
-        <w:ind w:left="5040" w:hanging="480"/>
-      </w:pPr>
-    </w:lvl>
-    <w:lvl w:ilvl="7">
-      <w:start w:val="9"/>
-      <w:numFmt w:val="decimal"/>
-      <w:lvlText w:val="%8."/>
-      <w:lvlJc w:val="left"/>
-      <w:pPr>
-        <w:ind w:left="5760" w:hanging="480"/>
-      </w:pPr>
-    </w:lvl>
-    <w:lvl w:ilvl="8">
-      <w:start w:val="9"/>
-      <w:numFmt w:val="decimal"/>
-      <w:lvlText w:val="%9."/>
-      <w:lvlJc w:val="left"/>
-      <w:pPr>
-        <w:ind w:left="6480" w:hanging="480"/>
-      </w:pPr>
-    </w:lvl>
-  </w:abstractNum>
-  <w:abstractNum w:abstractNumId="994110">
-    <w:nsid w:val="A994110"/>
-    <w:multiLevelType w:val="multilevel"/>
-    <w:lvl w:ilvl="0">
-      <w:start w:val="10"/>
-      <w:numFmt w:val="decimal"/>
-      <w:lvlText w:val="%1."/>
-      <w:lvlJc w:val="left"/>
-      <w:pPr>
-        <w:ind w:left="720" w:hanging="480"/>
-      </w:pPr>
-    </w:lvl>
-    <w:lvl w:ilvl="1">
-      <w:start w:val="10"/>
-      <w:numFmt w:val="decimal"/>
-      <w:lvlText w:val="%2."/>
-      <w:lvlJc w:val="left"/>
-      <w:pPr>
-        <w:ind w:left="1440" w:hanging="480"/>
-      </w:pPr>
-    </w:lvl>
-    <w:lvl w:ilvl="2">
-      <w:start w:val="10"/>
-      <w:numFmt w:val="decimal"/>
-      <w:lvlText w:val="%3."/>
-      <w:lvlJc w:val="left"/>
-      <w:pPr>
-        <w:ind w:left="2160" w:hanging="480"/>
-      </w:pPr>
-    </w:lvl>
-    <w:lvl w:ilvl="3">
-      <w:start w:val="10"/>
-      <w:numFmt w:val="decimal"/>
-      <w:lvlText w:val="%4."/>
-      <w:lvlJc w:val="left"/>
-      <w:pPr>
-        <w:ind w:left="2880" w:hanging="480"/>
-      </w:pPr>
-    </w:lvl>
-    <w:lvl w:ilvl="4">
-      <w:start w:val="10"/>
-      <w:numFmt w:val="decimal"/>
-      <w:lvlText w:val="%5."/>
-      <w:lvlJc w:val="left"/>
-      <w:pPr>
-        <w:ind w:left="3600" w:hanging="480"/>
-      </w:pPr>
-    </w:lvl>
-    <w:lvl w:ilvl="5">
-      <w:start w:val="10"/>
-      <w:numFmt w:val="decimal"/>
-      <w:lvlText w:val="%6."/>
-      <w:lvlJc w:val="left"/>
-      <w:pPr>
-        <w:ind w:left="4320" w:hanging="480"/>
-      </w:pPr>
-    </w:lvl>
-    <w:lvl w:ilvl="6">
-      <w:start w:val="10"/>
-      <w:numFmt w:val="decimal"/>
-      <w:lvlText w:val="%7."/>
-      <w:lvlJc w:val="left"/>
-      <w:pPr>
-        <w:ind w:left="5040" w:hanging="480"/>
-      </w:pPr>
-    </w:lvl>
-    <w:lvl w:ilvl="7">
-      <w:start w:val="10"/>
-      <w:numFmt w:val="decimal"/>
-      <w:lvlText w:val="%8."/>
-      <w:lvlJc w:val="left"/>
-      <w:pPr>
-        <w:ind w:left="5760" w:hanging="480"/>
-      </w:pPr>
-    </w:lvl>
-    <w:lvl w:ilvl="8">
-      <w:start w:val="10"/>
-      <w:numFmt w:val="decimal"/>
-      <w:lvlText w:val="%9."/>
-      <w:lvlJc w:val="left"/>
-      <w:pPr>
-        <w:ind w:left="6480" w:hanging="480"/>
-      </w:pPr>
-    </w:lvl>
-  </w:abstractNum>
-  <w:abstractNum w:abstractNumId="994111">
-    <w:nsid w:val="A994111"/>
-    <w:multiLevelType w:val="multilevel"/>
-    <w:lvl w:ilvl="0">
-      <w:start w:val="11"/>
-      <w:numFmt w:val="decimal"/>
-      <w:lvlText w:val="%1."/>
-      <w:lvlJc w:val="left"/>
-      <w:pPr>
-        <w:ind w:left="720" w:hanging="480"/>
-      </w:pPr>
-    </w:lvl>
-    <w:lvl w:ilvl="1">
-      <w:start w:val="11"/>
-      <w:numFmt w:val="decimal"/>
-      <w:lvlText w:val="%2."/>
-      <w:lvlJc w:val="left"/>
-      <w:pPr>
-        <w:ind w:left="1440" w:hanging="480"/>
-      </w:pPr>
-    </w:lvl>
-    <w:lvl w:ilvl="2">
-      <w:start w:val="11"/>
-      <w:numFmt w:val="decimal"/>
-      <w:lvlText w:val="%3."/>
-      <w:lvlJc w:val="left"/>
-      <w:pPr>
-        <w:ind w:left="2160" w:hanging="480"/>
-      </w:pPr>
-    </w:lvl>
-    <w:lvl w:ilvl="3">
-      <w:start w:val="11"/>
-      <w:numFmt w:val="decimal"/>
-      <w:lvlText w:val="%4."/>
-      <w:lvlJc w:val="left"/>
-      <w:pPr>
-        <w:ind w:left="2880" w:hanging="480"/>
-      </w:pPr>
-    </w:lvl>
-    <w:lvl w:ilvl="4">
-      <w:start w:val="11"/>
-      <w:numFmt w:val="decimal"/>
-      <w:lvlText w:val="%5."/>
-      <w:lvlJc w:val="left"/>
-      <w:pPr>
-        <w:ind w:left="3600" w:hanging="480"/>
-      </w:pPr>
-    </w:lvl>
-    <w:lvl w:ilvl="5">
-      <w:start w:val="11"/>
-      <w:numFmt w:val="decimal"/>
-      <w:lvlText w:val="%6."/>
-      <w:lvlJc w:val="left"/>
-      <w:pPr>
-        <w:ind w:left="4320" w:hanging="480"/>
-      </w:pPr>
-    </w:lvl>
-    <w:lvl w:ilvl="6">
-      <w:start w:val="11"/>
-      <w:numFmt w:val="decimal"/>
-      <w:lvlText w:val="%7."/>
-      <w:lvlJc w:val="left"/>
-      <w:pPr>
-        <w:ind w:left="5040" w:hanging="480"/>
-      </w:pPr>
-    </w:lvl>
-    <w:lvl w:ilvl="7">
-      <w:start w:val="11"/>
-      <w:numFmt w:val="decimal"/>
-      <w:lvlText w:val="%8."/>
-      <w:lvlJc w:val="left"/>
-      <w:pPr>
-        <w:ind w:left="5760" w:hanging="480"/>
-      </w:pPr>
-    </w:lvl>
-    <w:lvl w:ilvl="8">
-      <w:start w:val="11"/>
-      <w:numFmt w:val="decimal"/>
-      <w:lvlText w:val="%9."/>
-      <w:lvlJc w:val="left"/>
-      <w:pPr>
-        <w:ind w:left="6480" w:hanging="480"/>
-      </w:pPr>
-    </w:lvl>
-  </w:abstractNum>
-  <w:abstractNum w:abstractNumId="994112">
-    <w:nsid w:val="A994112"/>
-    <w:multiLevelType w:val="multilevel"/>
-    <w:lvl w:ilvl="0">
-      <w:start w:val="12"/>
-      <w:numFmt w:val="decimal"/>
-      <w:lvlText w:val="%1."/>
-      <w:lvlJc w:val="left"/>
-      <w:pPr>
-        <w:ind w:left="720" w:hanging="480"/>
-      </w:pPr>
-    </w:lvl>
-    <w:lvl w:ilvl="1">
-      <w:start w:val="12"/>
-      <w:numFmt w:val="decimal"/>
-      <w:lvlText w:val="%2."/>
-      <w:lvlJc w:val="left"/>
-      <w:pPr>
-        <w:ind w:left="1440" w:hanging="480"/>
-      </w:pPr>
-    </w:lvl>
-    <w:lvl w:ilvl="2">
-      <w:start w:val="12"/>
-      <w:numFmt w:val="decimal"/>
-      <w:lvlText w:val="%3."/>
-      <w:lvlJc w:val="left"/>
-      <w:pPr>
-        <w:ind w:left="2160" w:hanging="480"/>
-      </w:pPr>
-    </w:lvl>
-    <w:lvl w:ilvl="3">
-      <w:start w:val="12"/>
-      <w:numFmt w:val="decimal"/>
-      <w:lvlText w:val="%4."/>
-      <w:lvlJc w:val="left"/>
-      <w:pPr>
-        <w:ind w:left="2880" w:hanging="480"/>
-      </w:pPr>
-    </w:lvl>
-    <w:lvl w:ilvl="4">
-      <w:start w:val="12"/>
-      <w:numFmt w:val="decimal"/>
-      <w:lvlText w:val="%5."/>
-      <w:lvlJc w:val="left"/>
-      <w:pPr>
-        <w:ind w:left="3600" w:hanging="480"/>
-      </w:pPr>
-    </w:lvl>
-    <w:lvl w:ilvl="5">
-      <w:start w:val="12"/>
-      <w:numFmt w:val="decimal"/>
-      <w:lvlText w:val="%6."/>
-      <w:lvlJc w:val="left"/>
-      <w:pPr>
-        <w:ind w:left="4320" w:hanging="480"/>
-      </w:pPr>
-    </w:lvl>
-    <w:lvl w:ilvl="6">
-      <w:start w:val="12"/>
-      <w:numFmt w:val="decimal"/>
-      <w:lvlText w:val="%7."/>
-      <w:lvlJc w:val="left"/>
-      <w:pPr>
-        <w:ind w:left="5040" w:hanging="480"/>
-      </w:pPr>
-    </w:lvl>
-    <w:lvl w:ilvl="7">
-      <w:start w:val="12"/>
-      <w:numFmt w:val="decimal"/>
-      <w:lvlText w:val="%8."/>
-      <w:lvlJc w:val="left"/>
-      <w:pPr>
-        <w:ind w:left="5760" w:hanging="480"/>
-      </w:pPr>
-    </w:lvl>
-    <w:lvl w:ilvl="8">
-      <w:start w:val="12"/>
-      <w:numFmt w:val="decimal"/>
-      <w:lvlText w:val="%9."/>
-      <w:lvlJc w:val="left"/>
-      <w:pPr>
-        <w:ind w:left="6480" w:hanging="480"/>
-      </w:pPr>
-    </w:lvl>
-  </w:abstractNum>
-  <w:abstractNum w:abstractNumId="994113">
-    <w:nsid w:val="A994113"/>
-    <w:multiLevelType w:val="multilevel"/>
-    <w:lvl w:ilvl="0">
-      <w:start w:val="13"/>
-      <w:numFmt w:val="decimal"/>
-      <w:lvlText w:val="%1."/>
-      <w:lvlJc w:val="left"/>
-      <w:pPr>
-        <w:ind w:left="720" w:hanging="480"/>
-      </w:pPr>
-    </w:lvl>
-    <w:lvl w:ilvl="1">
-      <w:start w:val="13"/>
-      <w:numFmt w:val="decimal"/>
-      <w:lvlText w:val="%2."/>
-      <w:lvlJc w:val="left"/>
-      <w:pPr>
-        <w:ind w:left="1440" w:hanging="480"/>
-      </w:pPr>
-    </w:lvl>
-    <w:lvl w:ilvl="2">
-      <w:start w:val="13"/>
-      <w:numFmt w:val="decimal"/>
-      <w:lvlText w:val="%3."/>
-      <w:lvlJc w:val="left"/>
-      <w:pPr>
-        <w:ind w:left="2160" w:hanging="480"/>
-      </w:pPr>
-    </w:lvl>
-    <w:lvl w:ilvl="3">
-      <w:start w:val="13"/>
-      <w:numFmt w:val="decimal"/>
-      <w:lvlText w:val="%4."/>
-      <w:lvlJc w:val="left"/>
-      <w:pPr>
-        <w:ind w:left="2880" w:hanging="480"/>
-      </w:pPr>
-    </w:lvl>
-    <w:lvl w:ilvl="4">
-      <w:start w:val="13"/>
-      <w:numFmt w:val="decimal"/>
-      <w:lvlText w:val="%5."/>
-      <w:lvlJc w:val="left"/>
-      <w:pPr>
-        <w:ind w:left="3600" w:hanging="480"/>
-      </w:pPr>
-    </w:lvl>
-    <w:lvl w:ilvl="5">
-      <w:start w:val="13"/>
-      <w:numFmt w:val="decimal"/>
-      <w:lvlText w:val="%6."/>
-      <w:lvlJc w:val="left"/>
-      <w:pPr>
-        <w:ind w:left="4320" w:hanging="480"/>
-      </w:pPr>
-    </w:lvl>
-    <w:lvl w:ilvl="6">
-      <w:start w:val="13"/>
-      <w:numFmt w:val="decimal"/>
-      <w:lvlText w:val="%7."/>
-      <w:lvlJc w:val="left"/>
-      <w:pPr>
-        <w:ind w:left="5040" w:hanging="480"/>
-      </w:pPr>
-    </w:lvl>
-    <w:lvl w:ilvl="7">
-      <w:start w:val="13"/>
-      <w:numFmt w:val="decimal"/>
-      <w:lvlText w:val="%8."/>
-      <w:lvlJc w:val="left"/>
-      <w:pPr>
-        <w:ind w:left="5760" w:hanging="480"/>
-      </w:pPr>
-    </w:lvl>
-    <w:lvl w:ilvl="8">
-      <w:start w:val="13"/>
       <w:numFmt w:val="decimal"/>
       <w:lvlText w:val="%9."/>
       <w:lvlJc w:val="left"/>
@@ -7777,34 +8199,7 @@
     </w:lvlOverride>
   </w:num>
   <w:num w:numId="1008">
-    <w:abstractNumId w:val="994114"/>
-    <w:lvlOverride w:ilvl="0">
-      <w:startOverride w:val="14"/>
-    </w:lvlOverride>
-    <w:lvlOverride w:ilvl="1">
-      <w:startOverride w:val="14"/>
-    </w:lvlOverride>
-    <w:lvlOverride w:ilvl="2">
-      <w:startOverride w:val="14"/>
-    </w:lvlOverride>
-    <w:lvlOverride w:ilvl="3">
-      <w:startOverride w:val="14"/>
-    </w:lvlOverride>
-    <w:lvlOverride w:ilvl="4">
-      <w:startOverride w:val="14"/>
-    </w:lvlOverride>
-    <w:lvlOverride w:ilvl="5">
-      <w:startOverride w:val="14"/>
-    </w:lvlOverride>
-    <w:lvlOverride w:ilvl="6">
-      <w:startOverride w:val="14"/>
-    </w:lvlOverride>
-    <w:lvlOverride w:ilvl="7">
-      <w:startOverride w:val="14"/>
-    </w:lvlOverride>
-    <w:lvlOverride w:ilvl="8">
-      <w:startOverride w:val="14"/>
-    </w:lvlOverride>
+    <w:abstractNumId w:val="991"/>
   </w:num>
   <w:num w:numId="1009">
     <w:abstractNumId w:val="991"/>
@@ -7816,99 +8211,96 @@
     <w:abstractNumId w:val="991"/>
   </w:num>
   <w:num w:numId="1012">
-    <w:abstractNumId w:val="991"/>
+    <w:abstractNumId w:val="99417"/>
+    <w:lvlOverride w:ilvl="0">
+      <w:startOverride w:val="7"/>
+    </w:lvlOverride>
+    <w:lvlOverride w:ilvl="1">
+      <w:startOverride w:val="7"/>
+    </w:lvlOverride>
+    <w:lvlOverride w:ilvl="2">
+      <w:startOverride w:val="7"/>
+    </w:lvlOverride>
+    <w:lvlOverride w:ilvl="3">
+      <w:startOverride w:val="7"/>
+    </w:lvlOverride>
+    <w:lvlOverride w:ilvl="4">
+      <w:startOverride w:val="7"/>
+    </w:lvlOverride>
+    <w:lvlOverride w:ilvl="5">
+      <w:startOverride w:val="7"/>
+    </w:lvlOverride>
+    <w:lvlOverride w:ilvl="6">
+      <w:startOverride w:val="7"/>
+    </w:lvlOverride>
+    <w:lvlOverride w:ilvl="7">
+      <w:startOverride w:val="7"/>
+    </w:lvlOverride>
+    <w:lvlOverride w:ilvl="8">
+      <w:startOverride w:val="7"/>
+    </w:lvlOverride>
   </w:num>
   <w:num w:numId="1013">
-    <w:abstractNumId w:val="994115"/>
+    <w:abstractNumId w:val="99418"/>
     <w:lvlOverride w:ilvl="0">
-      <w:startOverride w:val="15"/>
+      <w:startOverride w:val="8"/>
     </w:lvlOverride>
     <w:lvlOverride w:ilvl="1">
-      <w:startOverride w:val="15"/>
+      <w:startOverride w:val="8"/>
     </w:lvlOverride>
     <w:lvlOverride w:ilvl="2">
-      <w:startOverride w:val="15"/>
+      <w:startOverride w:val="8"/>
     </w:lvlOverride>
     <w:lvlOverride w:ilvl="3">
-      <w:startOverride w:val="15"/>
+      <w:startOverride w:val="8"/>
     </w:lvlOverride>
     <w:lvlOverride w:ilvl="4">
-      <w:startOverride w:val="15"/>
+      <w:startOverride w:val="8"/>
     </w:lvlOverride>
     <w:lvlOverride w:ilvl="5">
-      <w:startOverride w:val="15"/>
+      <w:startOverride w:val="8"/>
     </w:lvlOverride>
     <w:lvlOverride w:ilvl="6">
-      <w:startOverride w:val="15"/>
+      <w:startOverride w:val="8"/>
     </w:lvlOverride>
     <w:lvlOverride w:ilvl="7">
-      <w:startOverride w:val="15"/>
+      <w:startOverride w:val="8"/>
     </w:lvlOverride>
     <w:lvlOverride w:ilvl="8">
-      <w:startOverride w:val="15"/>
+      <w:startOverride w:val="8"/>
     </w:lvlOverride>
   </w:num>
   <w:num w:numId="1014">
-    <w:abstractNumId w:val="994116"/>
+    <w:abstractNumId w:val="99419"/>
     <w:lvlOverride w:ilvl="0">
-      <w:startOverride w:val="16"/>
+      <w:startOverride w:val="9"/>
     </w:lvlOverride>
     <w:lvlOverride w:ilvl="1">
-      <w:startOverride w:val="16"/>
+      <w:startOverride w:val="9"/>
     </w:lvlOverride>
     <w:lvlOverride w:ilvl="2">
-      <w:startOverride w:val="16"/>
+      <w:startOverride w:val="9"/>
     </w:lvlOverride>
     <w:lvlOverride w:ilvl="3">
-      <w:startOverride w:val="16"/>
+      <w:startOverride w:val="9"/>
     </w:lvlOverride>
     <w:lvlOverride w:ilvl="4">
-      <w:startOverride w:val="16"/>
+      <w:startOverride w:val="9"/>
     </w:lvlOverride>
     <w:lvlOverride w:ilvl="5">
-      <w:startOverride w:val="16"/>
+      <w:startOverride w:val="9"/>
     </w:lvlOverride>
     <w:lvlOverride w:ilvl="6">
-      <w:startOverride w:val="16"/>
+      <w:startOverride w:val="9"/>
     </w:lvlOverride>
     <w:lvlOverride w:ilvl="7">
-      <w:startOverride w:val="16"/>
+      <w:startOverride w:val="9"/>
     </w:lvlOverride>
     <w:lvlOverride w:ilvl="8">
-      <w:startOverride w:val="16"/>
+      <w:startOverride w:val="9"/>
     </w:lvlOverride>
   </w:num>
   <w:num w:numId="1015">
-    <w:abstractNumId w:val="994117"/>
-    <w:lvlOverride w:ilvl="0">
-      <w:startOverride w:val="17"/>
-    </w:lvlOverride>
-    <w:lvlOverride w:ilvl="1">
-      <w:startOverride w:val="17"/>
-    </w:lvlOverride>
-    <w:lvlOverride w:ilvl="2">
-      <w:startOverride w:val="17"/>
-    </w:lvlOverride>
-    <w:lvlOverride w:ilvl="3">
-      <w:startOverride w:val="17"/>
-    </w:lvlOverride>
-    <w:lvlOverride w:ilvl="4">
-      <w:startOverride w:val="17"/>
-    </w:lvlOverride>
-    <w:lvlOverride w:ilvl="5">
-      <w:startOverride w:val="17"/>
-    </w:lvlOverride>
-    <w:lvlOverride w:ilvl="6">
-      <w:startOverride w:val="17"/>
-    </w:lvlOverride>
-    <w:lvlOverride w:ilvl="7">
-      <w:startOverride w:val="17"/>
-    </w:lvlOverride>
-    <w:lvlOverride w:ilvl="8">
-      <w:startOverride w:val="17"/>
-    </w:lvlOverride>
-  </w:num>
-  <w:num w:numId="1016">
     <w:abstractNumId w:val="99411"/>
     <w:lvlOverride w:ilvl="0">
       <w:startOverride w:val="1"/>
@@ -7938,7 +8330,7 @@
       <w:startOverride w:val="1"/>
     </w:lvlOverride>
   </w:num>
-  <w:num w:numId="1017">
+  <w:num w:numId="1016">
     <w:abstractNumId w:val="99413"/>
     <w:lvlOverride w:ilvl="0">
       <w:startOverride w:val="3"/>
@@ -7968,97 +8360,97 @@
       <w:startOverride w:val="3"/>
     </w:lvlOverride>
   </w:num>
+  <w:num w:numId="1017">
+    <w:abstractNumId w:val="994110"/>
+    <w:lvlOverride w:ilvl="0">
+      <w:startOverride w:val="10"/>
+    </w:lvlOverride>
+    <w:lvlOverride w:ilvl="1">
+      <w:startOverride w:val="10"/>
+    </w:lvlOverride>
+    <w:lvlOverride w:ilvl="2">
+      <w:startOverride w:val="10"/>
+    </w:lvlOverride>
+    <w:lvlOverride w:ilvl="3">
+      <w:startOverride w:val="10"/>
+    </w:lvlOverride>
+    <w:lvlOverride w:ilvl="4">
+      <w:startOverride w:val="10"/>
+    </w:lvlOverride>
+    <w:lvlOverride w:ilvl="5">
+      <w:startOverride w:val="10"/>
+    </w:lvlOverride>
+    <w:lvlOverride w:ilvl="6">
+      <w:startOverride w:val="10"/>
+    </w:lvlOverride>
+    <w:lvlOverride w:ilvl="7">
+      <w:startOverride w:val="10"/>
+    </w:lvlOverride>
+    <w:lvlOverride w:ilvl="8">
+      <w:startOverride w:val="10"/>
+    </w:lvlOverride>
+  </w:num>
   <w:num w:numId="1018">
-    <w:abstractNumId w:val="994118"/>
+    <w:abstractNumId w:val="994111"/>
     <w:lvlOverride w:ilvl="0">
-      <w:startOverride w:val="18"/>
+      <w:startOverride w:val="11"/>
     </w:lvlOverride>
     <w:lvlOverride w:ilvl="1">
-      <w:startOverride w:val="18"/>
+      <w:startOverride w:val="11"/>
     </w:lvlOverride>
     <w:lvlOverride w:ilvl="2">
-      <w:startOverride w:val="18"/>
+      <w:startOverride w:val="11"/>
     </w:lvlOverride>
     <w:lvlOverride w:ilvl="3">
-      <w:startOverride w:val="18"/>
+      <w:startOverride w:val="11"/>
     </w:lvlOverride>
     <w:lvlOverride w:ilvl="4">
-      <w:startOverride w:val="18"/>
+      <w:startOverride w:val="11"/>
     </w:lvlOverride>
     <w:lvlOverride w:ilvl="5">
-      <w:startOverride w:val="18"/>
+      <w:startOverride w:val="11"/>
     </w:lvlOverride>
     <w:lvlOverride w:ilvl="6">
-      <w:startOverride w:val="18"/>
+      <w:startOverride w:val="11"/>
     </w:lvlOverride>
     <w:lvlOverride w:ilvl="7">
-      <w:startOverride w:val="18"/>
+      <w:startOverride w:val="11"/>
     </w:lvlOverride>
     <w:lvlOverride w:ilvl="8">
-      <w:startOverride w:val="18"/>
+      <w:startOverride w:val="11"/>
     </w:lvlOverride>
   </w:num>
   <w:num w:numId="1019">
-    <w:abstractNumId w:val="994119"/>
+    <w:abstractNumId w:val="994112"/>
     <w:lvlOverride w:ilvl="0">
-      <w:startOverride w:val="19"/>
+      <w:startOverride w:val="12"/>
     </w:lvlOverride>
     <w:lvlOverride w:ilvl="1">
-      <w:startOverride w:val="19"/>
+      <w:startOverride w:val="12"/>
     </w:lvlOverride>
     <w:lvlOverride w:ilvl="2">
-      <w:startOverride w:val="19"/>
+      <w:startOverride w:val="12"/>
     </w:lvlOverride>
     <w:lvlOverride w:ilvl="3">
-      <w:startOverride w:val="19"/>
+      <w:startOverride w:val="12"/>
     </w:lvlOverride>
     <w:lvlOverride w:ilvl="4">
-      <w:startOverride w:val="19"/>
+      <w:startOverride w:val="12"/>
     </w:lvlOverride>
     <w:lvlOverride w:ilvl="5">
-      <w:startOverride w:val="19"/>
+      <w:startOverride w:val="12"/>
     </w:lvlOverride>
     <w:lvlOverride w:ilvl="6">
-      <w:startOverride w:val="19"/>
+      <w:startOverride w:val="12"/>
     </w:lvlOverride>
     <w:lvlOverride w:ilvl="7">
-      <w:startOverride w:val="19"/>
+      <w:startOverride w:val="12"/>
     </w:lvlOverride>
     <w:lvlOverride w:ilvl="8">
-      <w:startOverride w:val="19"/>
+      <w:startOverride w:val="12"/>
     </w:lvlOverride>
   </w:num>
   <w:num w:numId="1020">
-    <w:abstractNumId w:val="994120"/>
-    <w:lvlOverride w:ilvl="0">
-      <w:startOverride w:val="20"/>
-    </w:lvlOverride>
-    <w:lvlOverride w:ilvl="1">
-      <w:startOverride w:val="20"/>
-    </w:lvlOverride>
-    <w:lvlOverride w:ilvl="2">
-      <w:startOverride w:val="20"/>
-    </w:lvlOverride>
-    <w:lvlOverride w:ilvl="3">
-      <w:startOverride w:val="20"/>
-    </w:lvlOverride>
-    <w:lvlOverride w:ilvl="4">
-      <w:startOverride w:val="20"/>
-    </w:lvlOverride>
-    <w:lvlOverride w:ilvl="5">
-      <w:startOverride w:val="20"/>
-    </w:lvlOverride>
-    <w:lvlOverride w:ilvl="6">
-      <w:startOverride w:val="20"/>
-    </w:lvlOverride>
-    <w:lvlOverride w:ilvl="7">
-      <w:startOverride w:val="20"/>
-    </w:lvlOverride>
-    <w:lvlOverride w:ilvl="8">
-      <w:startOverride w:val="20"/>
-    </w:lvlOverride>
-  </w:num>
-  <w:num w:numId="1021">
     <w:abstractNumId w:val="99411"/>
     <w:lvlOverride w:ilvl="0">
       <w:startOverride w:val="1"/>
@@ -8088,67 +8480,67 @@
       <w:startOverride w:val="1"/>
     </w:lvlOverride>
   </w:num>
+  <w:num w:numId="1021">
+    <w:abstractNumId w:val="994113"/>
+    <w:lvlOverride w:ilvl="0">
+      <w:startOverride w:val="13"/>
+    </w:lvlOverride>
+    <w:lvlOverride w:ilvl="1">
+      <w:startOverride w:val="13"/>
+    </w:lvlOverride>
+    <w:lvlOverride w:ilvl="2">
+      <w:startOverride w:val="13"/>
+    </w:lvlOverride>
+    <w:lvlOverride w:ilvl="3">
+      <w:startOverride w:val="13"/>
+    </w:lvlOverride>
+    <w:lvlOverride w:ilvl="4">
+      <w:startOverride w:val="13"/>
+    </w:lvlOverride>
+    <w:lvlOverride w:ilvl="5">
+      <w:startOverride w:val="13"/>
+    </w:lvlOverride>
+    <w:lvlOverride w:ilvl="6">
+      <w:startOverride w:val="13"/>
+    </w:lvlOverride>
+    <w:lvlOverride w:ilvl="7">
+      <w:startOverride w:val="13"/>
+    </w:lvlOverride>
+    <w:lvlOverride w:ilvl="8">
+      <w:startOverride w:val="13"/>
+    </w:lvlOverride>
+  </w:num>
   <w:num w:numId="1022">
-    <w:abstractNumId w:val="994121"/>
+    <w:abstractNumId w:val="994114"/>
     <w:lvlOverride w:ilvl="0">
-      <w:startOverride w:val="21"/>
+      <w:startOverride w:val="14"/>
     </w:lvlOverride>
     <w:lvlOverride w:ilvl="1">
-      <w:startOverride w:val="21"/>
+      <w:startOverride w:val="14"/>
     </w:lvlOverride>
     <w:lvlOverride w:ilvl="2">
-      <w:startOverride w:val="21"/>
+      <w:startOverride w:val="14"/>
     </w:lvlOverride>
     <w:lvlOverride w:ilvl="3">
-      <w:startOverride w:val="21"/>
+      <w:startOverride w:val="14"/>
     </w:lvlOverride>
     <w:lvlOverride w:ilvl="4">
-      <w:startOverride w:val="21"/>
+      <w:startOverride w:val="14"/>
     </w:lvlOverride>
     <w:lvlOverride w:ilvl="5">
-      <w:startOverride w:val="21"/>
+      <w:startOverride w:val="14"/>
     </w:lvlOverride>
     <w:lvlOverride w:ilvl="6">
-      <w:startOverride w:val="21"/>
+      <w:startOverride w:val="14"/>
     </w:lvlOverride>
     <w:lvlOverride w:ilvl="7">
-      <w:startOverride w:val="21"/>
+      <w:startOverride w:val="14"/>
     </w:lvlOverride>
     <w:lvlOverride w:ilvl="8">
-      <w:startOverride w:val="21"/>
+      <w:startOverride w:val="14"/>
     </w:lvlOverride>
   </w:num>
   <w:num w:numId="1023">
-    <w:abstractNumId w:val="994122"/>
-    <w:lvlOverride w:ilvl="0">
-      <w:startOverride w:val="22"/>
-    </w:lvlOverride>
-    <w:lvlOverride w:ilvl="1">
-      <w:startOverride w:val="22"/>
-    </w:lvlOverride>
-    <w:lvlOverride w:ilvl="2">
-      <w:startOverride w:val="22"/>
-    </w:lvlOverride>
-    <w:lvlOverride w:ilvl="3">
-      <w:startOverride w:val="22"/>
-    </w:lvlOverride>
-    <w:lvlOverride w:ilvl="4">
-      <w:startOverride w:val="22"/>
-    </w:lvlOverride>
-    <w:lvlOverride w:ilvl="5">
-      <w:startOverride w:val="22"/>
-    </w:lvlOverride>
-    <w:lvlOverride w:ilvl="6">
-      <w:startOverride w:val="22"/>
-    </w:lvlOverride>
-    <w:lvlOverride w:ilvl="7">
-      <w:startOverride w:val="22"/>
-    </w:lvlOverride>
-    <w:lvlOverride w:ilvl="8">
-      <w:startOverride w:val="22"/>
-    </w:lvlOverride>
-  </w:num>
-  <w:num w:numId="1024">
     <w:abstractNumId w:val="99411"/>
     <w:lvlOverride w:ilvl="0">
       <w:startOverride w:val="1"/>
@@ -8178,7 +8570,7 @@
       <w:startOverride w:val="1"/>
     </w:lvlOverride>
   </w:num>
-  <w:num w:numId="1025">
+  <w:num w:numId="1024">
     <w:abstractNumId w:val="99412"/>
     <w:lvlOverride w:ilvl="0">
       <w:startOverride w:val="2"/>
@@ -8208,7 +8600,7 @@
       <w:startOverride w:val="2"/>
     </w:lvlOverride>
   </w:num>
-  <w:num w:numId="1026">
+  <w:num w:numId="1025">
     <w:abstractNumId w:val="99413"/>
     <w:lvlOverride w:ilvl="0">
       <w:startOverride w:val="3"/>
@@ -8238,7 +8630,7 @@
       <w:startOverride w:val="3"/>
     </w:lvlOverride>
   </w:num>
-  <w:num w:numId="1027">
+  <w:num w:numId="1026">
     <w:abstractNumId w:val="99414"/>
     <w:lvlOverride w:ilvl="0">
       <w:startOverride w:val="4"/>
@@ -8268,7 +8660,7 @@
       <w:startOverride w:val="4"/>
     </w:lvlOverride>
   </w:num>
-  <w:num w:numId="1028">
+  <w:num w:numId="1027">
     <w:abstractNumId w:val="99415"/>
     <w:lvlOverride w:ilvl="0">
       <w:startOverride w:val="5"/>
@@ -8298,7 +8690,7 @@
       <w:startOverride w:val="5"/>
     </w:lvlOverride>
   </w:num>
-  <w:num w:numId="1029">
+  <w:num w:numId="1028">
     <w:abstractNumId w:val="99416"/>
     <w:lvlOverride w:ilvl="0">
       <w:startOverride w:val="6"/>
@@ -8328,7 +8720,7 @@
       <w:startOverride w:val="6"/>
     </w:lvlOverride>
   </w:num>
-  <w:num w:numId="1030">
+  <w:num w:numId="1029">
     <w:abstractNumId w:val="99417"/>
     <w:lvlOverride w:ilvl="0">
       <w:startOverride w:val="7"/>
@@ -8357,6 +8749,9 @@
     <w:lvlOverride w:ilvl="8">
       <w:startOverride w:val="7"/>
     </w:lvlOverride>
+  </w:num>
+  <w:num w:numId="1030">
+    <w:abstractNumId w:val="991"/>
   </w:num>
   <w:num w:numId="1031">
     <w:abstractNumId w:val="991"/>

</xml_diff>